<commit_message>
upto s25 with notes
</commit_message>
<xml_diff>
--- a/src/assets/Notes/notes.docx
+++ b/src/assets/Notes/notes.docx
@@ -8,58 +8,36 @@
           <w:lang w:val="en-US"/>
         </w:rPr>
       </w:pPr>
-      <w:r>
-        <w:fldChar w:fldCharType="begin"/>
-      </w:r>
-      <w:r>
-        <w:instrText>HYPERLINK "https://www.youtube.com/watch?v=CGLdH5ORX-Y&amp;ab_channel=OctAcademy"</w:instrText>
-      </w:r>
-      <w:r>
-        <w:fldChar w:fldCharType="separate"/>
-      </w:r>
-      <w:r>
-        <w:rPr>
-          <w:rStyle w:val="Hyperlink"/>
-          <w:lang w:val="en-US"/>
-        </w:rPr>
-        <w:t>https://www.youtube.com/watch?v=CGLdH5ORX-Y&amp;ab_channel=OctAcademy</w:t>
-      </w:r>
-      <w:r>
-        <w:rPr>
-          <w:rStyle w:val="Hyperlink"/>
-          <w:lang w:val="en-US"/>
-        </w:rPr>
-        <w:fldChar w:fldCharType="end"/>
-      </w:r>
-    </w:p>
-    <w:p>
-      <w:pPr>
-        <w:rPr>
-          <w:lang w:val="en-US"/>
-        </w:rPr>
-      </w:pPr>
-      <w:proofErr w:type="spellStart"/>
-      <w:r>
-        <w:rPr>
-          <w:lang w:val="en-US"/>
-        </w:rPr>
-        <w:t>OctAcademy</w:t>
-      </w:r>
-      <w:proofErr w:type="spellEnd"/>
-      <w:r>
-        <w:rPr>
-          <w:lang w:val="en-US"/>
-        </w:rPr>
-        <w:t>-angular 8hrs</w:t>
-      </w:r>
-    </w:p>
-    <w:p>
-      <w:pPr>
-        <w:rPr>
-          <w:lang w:val="en-US"/>
-        </w:rPr>
-      </w:pPr>
       <w:hyperlink r:id="rId5" w:history="1">
+        <w:r>
+          <w:rPr>
+            <w:rStyle w:val="Hyperlink"/>
+            <w:lang w:val="en-US"/>
+          </w:rPr>
+          <w:t>https://www.youtube.com/watch?v=CGLdH5ORX-Y&amp;ab_channel=OctAcademy</w:t>
+        </w:r>
+      </w:hyperlink>
+    </w:p>
+    <w:p>
+      <w:pPr>
+        <w:rPr>
+          <w:lang w:val="en-US"/>
+        </w:rPr>
+      </w:pPr>
+      <w:r>
+        <w:rPr>
+          <w:lang w:val="en-US"/>
+        </w:rPr>
+        <w:t>OctAcademy-angular 8hrs</w:t>
+      </w:r>
+    </w:p>
+    <w:p>
+      <w:pPr>
+        <w:rPr>
+          <w:lang w:val="en-US"/>
+        </w:rPr>
+      </w:pPr>
+      <w:hyperlink r:id="rId6" w:history="1">
         <w:r>
           <w:rPr>
             <w:rStyle w:val="Hyperlink"/>
@@ -72,24 +50,16 @@
         <w:rPr>
           <w:lang w:val="en-US"/>
         </w:rPr>
-        <w:t xml:space="preserve"> angular app -</w:t>
-      </w:r>
-      <w:proofErr w:type="spellStart"/>
-      <w:r>
-        <w:rPr>
-          <w:lang w:val="en-US"/>
-        </w:rPr>
-        <w:t>octacademy</w:t>
-      </w:r>
-      <w:proofErr w:type="spellEnd"/>
-    </w:p>
-    <w:p>
-      <w:pPr>
-        <w:rPr>
-          <w:lang w:val="en-US"/>
-        </w:rPr>
-      </w:pPr>
-      <w:hyperlink r:id="rId6" w:history="1">
+        <w:t xml:space="preserve"> angular app -octacademy</w:t>
+      </w:r>
+    </w:p>
+    <w:p>
+      <w:pPr>
+        <w:rPr>
+          <w:lang w:val="en-US"/>
+        </w:rPr>
+      </w:pPr>
+      <w:hyperlink r:id="rId7" w:history="1">
         <w:r>
           <w:rPr>
             <w:rStyle w:val="Hyperlink"/>
@@ -102,30 +72,8 @@
         <w:rPr>
           <w:lang w:val="en-US"/>
         </w:rPr>
-        <w:t xml:space="preserve"> </w:t>
-      </w:r>
-      <w:proofErr w:type="spellStart"/>
-      <w:r>
-        <w:rPr>
-          <w:lang w:val="en-US"/>
-        </w:rPr>
-        <w:t>figma</w:t>
-      </w:r>
-      <w:proofErr w:type="spellEnd"/>
-      <w:r>
-        <w:rPr>
-          <w:lang w:val="en-US"/>
-        </w:rPr>
-        <w:t xml:space="preserve"> design - </w:t>
-      </w:r>
-      <w:proofErr w:type="spellStart"/>
-      <w:r>
-        <w:rPr>
-          <w:lang w:val="en-US"/>
-        </w:rPr>
-        <w:t>octacademy</w:t>
-      </w:r>
-      <w:proofErr w:type="spellEnd"/>
+        <w:t xml:space="preserve"> figma design - octacademy</w:t>
+      </w:r>
     </w:p>
     <w:p>
       <w:pPr>
@@ -139,7 +87,7 @@
         </w:rPr>
         <w:t xml:space="preserve">Angular framework setup GFG </w:t>
       </w:r>
-      <w:hyperlink r:id="rId7" w:history="1">
+      <w:hyperlink r:id="rId8" w:history="1">
         <w:r>
           <w:rPr>
             <w:rStyle w:val="Hyperlink"/>
@@ -168,23 +116,7 @@
           <w:rFonts w:ascii="Arial" w:hAnsi="Arial" w:cs="Arial"/>
           <w:color w:val="202124"/>
         </w:rPr>
-        <w:t xml:space="preserve">Step-1: Install angular cli </w:t>
-      </w:r>
-      <w:proofErr w:type="spellStart"/>
-      <w:r>
-        <w:rPr>
-          <w:rFonts w:ascii="Arial" w:hAnsi="Arial" w:cs="Arial"/>
-          <w:color w:val="202124"/>
-        </w:rPr>
-        <w:t>npm</w:t>
-      </w:r>
-      <w:proofErr w:type="spellEnd"/>
-      <w:r>
-        <w:rPr>
-          <w:rFonts w:ascii="Arial" w:hAnsi="Arial" w:cs="Arial"/>
-          <w:color w:val="202124"/>
-        </w:rPr>
-        <w:t xml:space="preserve"> install - g @angular/cli.</w:t>
+        <w:t>Step-1: Install angular cli npm install - g @angular/cli.</w:t>
       </w:r>
     </w:p>
     <w:p>
@@ -228,23 +160,7 @@
           <w:rFonts w:ascii="Arial" w:hAnsi="Arial" w:cs="Arial"/>
           <w:color w:val="202124"/>
         </w:rPr>
-        <w:t xml:space="preserve">Step-3: Go to your project directory cd </w:t>
-      </w:r>
-      <w:proofErr w:type="spellStart"/>
-      <w:r>
-        <w:rPr>
-          <w:rFonts w:ascii="Arial" w:hAnsi="Arial" w:cs="Arial"/>
-          <w:color w:val="202124"/>
-        </w:rPr>
-        <w:t>myNewApp</w:t>
-      </w:r>
-      <w:proofErr w:type="spellEnd"/>
-      <w:r>
-        <w:rPr>
-          <w:rFonts w:ascii="Arial" w:hAnsi="Arial" w:cs="Arial"/>
-          <w:color w:val="202124"/>
-        </w:rPr>
-        <w:t>.</w:t>
+        <w:t>Step-3: Go to your project directory cd myNewApp.</w:t>
       </w:r>
     </w:p>
     <w:p>
@@ -287,7 +203,7 @@
           <w:lang w:val="en-US"/>
         </w:rPr>
       </w:pPr>
-      <w:hyperlink r:id="rId8" w:history="1">
+      <w:hyperlink r:id="rId9" w:history="1">
         <w:r>
           <w:rPr>
             <w:rStyle w:val="Hyperlink"/>
@@ -305,23 +221,21 @@
           <w:lang w:val="en-US"/>
         </w:rPr>
       </w:pPr>
-      <w:proofErr w:type="spellStart"/>
       <w:r>
         <w:rPr>
           <w:b/>
           <w:bCs/>
           <w:lang w:val="en-US"/>
         </w:rPr>
-        <w:t>Proacademy</w:t>
-      </w:r>
-      <w:proofErr w:type="spellEnd"/>
+        <w:t xml:space="preserve">Proacademy – </w:t>
+      </w:r>
       <w:r>
         <w:rPr>
           <w:b/>
           <w:bCs/>
           <w:lang w:val="en-US"/>
         </w:rPr>
-        <w:t xml:space="preserve"> – </w:t>
+        <w:t>A</w:t>
       </w:r>
       <w:r>
         <w:rPr>
@@ -329,14 +243,6 @@
           <w:bCs/>
           <w:lang w:val="en-US"/>
         </w:rPr>
-        <w:t>A</w:t>
-      </w:r>
-      <w:r>
-        <w:rPr>
-          <w:b/>
-          <w:bCs/>
-          <w:lang w:val="en-US"/>
-        </w:rPr>
         <w:t xml:space="preserve">ngular 60 videos </w:t>
       </w:r>
     </w:p>
@@ -350,21 +256,7 @@
         <w:rPr>
           <w:lang w:val="en-US"/>
         </w:rPr>
-        <w:t xml:space="preserve">Steep 1 -Install </w:t>
-      </w:r>
-      <w:proofErr w:type="spellStart"/>
-      <w:r>
-        <w:rPr>
-          <w:lang w:val="en-US"/>
-        </w:rPr>
-        <w:t>nodejs</w:t>
-      </w:r>
-      <w:proofErr w:type="spellEnd"/>
-      <w:r>
-        <w:rPr>
-          <w:lang w:val="en-US"/>
-        </w:rPr>
-        <w:t xml:space="preserve"> lates version</w:t>
+        <w:t>Steep 1 -Install nodejs lates version</w:t>
       </w:r>
     </w:p>
     <w:p>
@@ -389,7 +281,6 @@
           <w:lang w:val="en-US"/>
         </w:rPr>
       </w:pPr>
-      <w:proofErr w:type="spellStart"/>
       <w:r>
         <w:rPr>
           <w:color w:val="FFFFFF" w:themeColor="background1"/>
@@ -404,16 +295,7 @@
           <w:highlight w:val="black"/>
           <w:lang w:val="en-US"/>
         </w:rPr>
-        <w:t>pm</w:t>
-      </w:r>
-      <w:proofErr w:type="spellEnd"/>
-      <w:r>
-        <w:rPr>
-          <w:color w:val="FFFFFF" w:themeColor="background1"/>
-          <w:highlight w:val="black"/>
-          <w:lang w:val="en-US"/>
-        </w:rPr>
-        <w:t xml:space="preserve"> install -global @anular/cli@latest</w:t>
+        <w:t>pm install -global @anular/cli@latest</w:t>
       </w:r>
     </w:p>
     <w:p>
@@ -461,7 +343,7 @@
                     <pic:cNvPicPr/>
                   </pic:nvPicPr>
                   <pic:blipFill>
-                    <a:blip r:embed="rId9"/>
+                    <a:blip r:embed="rId10"/>
                     <a:stretch>
                       <a:fillRect/>
                     </a:stretch>
@@ -510,7 +392,7 @@
                     <pic:cNvPicPr/>
                   </pic:nvPicPr>
                   <pic:blipFill>
-                    <a:blip r:embed="rId10"/>
+                    <a:blip r:embed="rId11"/>
                     <a:stretch>
                       <a:fillRect/>
                     </a:stretch>
@@ -556,16 +438,8 @@
         <w:rPr>
           <w:lang w:val="en-US"/>
         </w:rPr>
-        <w:t xml:space="preserve">1 create folder&gt;open </w:t>
-      </w:r>
-      <w:proofErr w:type="spellStart"/>
-      <w:r>
-        <w:rPr>
-          <w:lang w:val="en-US"/>
-        </w:rPr>
-        <w:t>cmd</w:t>
-      </w:r>
-      <w:proofErr w:type="spellEnd"/>
+        <w:t>1 create folder&gt;open cmd</w:t>
+      </w:r>
     </w:p>
     <w:p>
       <w:pPr>
@@ -586,82 +460,54 @@
           <w:highlight w:val="black"/>
           <w:lang w:val="en-US"/>
         </w:rPr>
-        <w:t xml:space="preserve">ng new </w:t>
-      </w:r>
-      <w:proofErr w:type="spellStart"/>
+        <w:t>ng new ecomang</w:t>
+      </w:r>
+    </w:p>
+    <w:p>
+      <w:pPr>
+        <w:ind w:firstLine="720"/>
+        <w:rPr>
+          <w:lang w:val="en-US"/>
+        </w:rPr>
+      </w:pPr>
+    </w:p>
+    <w:p>
+      <w:pPr>
+        <w:ind w:firstLine="720"/>
+        <w:rPr>
+          <w:lang w:val="en-US"/>
+        </w:rPr>
+      </w:pPr>
+      <w:r>
+        <w:rPr>
+          <w:lang w:val="en-US"/>
+        </w:rPr>
+        <w:lastRenderedPageBreak/>
+        <w:t>Complie and run</w:t>
+      </w:r>
+    </w:p>
+    <w:p>
+      <w:pPr>
+        <w:ind w:firstLine="720"/>
+        <w:rPr>
+          <w:color w:val="FFFFFF" w:themeColor="background1"/>
+          <w:lang w:val="en-US"/>
+        </w:rPr>
+      </w:pPr>
+      <w:r>
+        <w:rPr>
+          <w:lang w:val="en-US"/>
+        </w:rPr>
+        <w:t>&gt;</w:t>
+      </w:r>
       <w:r>
         <w:rPr>
           <w:color w:val="FFFFFF" w:themeColor="background1"/>
           <w:highlight w:val="black"/>
           <w:lang w:val="en-US"/>
         </w:rPr>
-        <w:t>ecomang</w:t>
-      </w:r>
-      <w:proofErr w:type="spellEnd"/>
-    </w:p>
-    <w:p>
-      <w:pPr>
-        <w:ind w:firstLine="720"/>
-        <w:rPr>
-          <w:lang w:val="en-US"/>
-        </w:rPr>
-      </w:pPr>
-    </w:p>
-    <w:p>
-      <w:pPr>
-        <w:ind w:firstLine="720"/>
-        <w:rPr>
-          <w:lang w:val="en-US"/>
-        </w:rPr>
-      </w:pPr>
-      <w:proofErr w:type="spellStart"/>
-      <w:r>
-        <w:rPr>
-          <w:lang w:val="en-US"/>
-        </w:rPr>
-        <w:lastRenderedPageBreak/>
-        <w:t>Complie</w:t>
-      </w:r>
-      <w:proofErr w:type="spellEnd"/>
-      <w:r>
-        <w:rPr>
-          <w:lang w:val="en-US"/>
-        </w:rPr>
-        <w:t xml:space="preserve"> and run</w:t>
-      </w:r>
-    </w:p>
-    <w:p>
-      <w:pPr>
-        <w:ind w:firstLine="720"/>
-        <w:rPr>
-          <w:color w:val="FFFFFF" w:themeColor="background1"/>
-          <w:lang w:val="en-US"/>
-        </w:rPr>
-      </w:pPr>
-      <w:r>
-        <w:rPr>
-          <w:lang w:val="en-US"/>
-        </w:rPr>
-        <w:t>&gt;</w:t>
-      </w:r>
-      <w:r>
-        <w:rPr>
-          <w:color w:val="FFFFFF" w:themeColor="background1"/>
-          <w:highlight w:val="black"/>
-          <w:lang w:val="en-US"/>
-        </w:rPr>
-        <w:t xml:space="preserve">ng </w:t>
-      </w:r>
-      <w:proofErr w:type="gramStart"/>
-      <w:r>
-        <w:rPr>
-          <w:color w:val="FFFFFF" w:themeColor="background1"/>
-          <w:highlight w:val="black"/>
-          <w:lang w:val="en-US"/>
-        </w:rPr>
-        <w:t>serve</w:t>
-      </w:r>
-      <w:proofErr w:type="gramEnd"/>
+        <w:t>ng serve</w:t>
+      </w:r>
     </w:p>
     <w:p>
       <w:pPr>
@@ -708,7 +554,7 @@
           <w:lang w:val="en-US"/>
         </w:rPr>
       </w:pPr>
-      <w:hyperlink r:id="rId11" w:history="1">
+      <w:hyperlink r:id="rId12" w:history="1">
         <w:r>
           <w:rPr>
             <w:rStyle w:val="Hyperlink"/>
@@ -764,133 +610,50 @@
         <w:rPr>
           <w:lang w:val="en-US"/>
         </w:rPr>
-        <w:t xml:space="preserve"> party </w:t>
-      </w:r>
-      <w:proofErr w:type="gramStart"/>
-      <w:r>
-        <w:rPr>
-          <w:lang w:val="en-US"/>
-        </w:rPr>
-        <w:t>libraries .</w:t>
-      </w:r>
-      <w:proofErr w:type="spellStart"/>
-      <w:r>
-        <w:rPr>
-          <w:lang w:val="en-US"/>
-        </w:rPr>
-        <w:t>Dont</w:t>
-      </w:r>
-      <w:proofErr w:type="spellEnd"/>
-      <w:proofErr w:type="gramEnd"/>
-      <w:r>
-        <w:rPr>
-          <w:lang w:val="en-US"/>
-        </w:rPr>
-        <w:t xml:space="preserve"> upload on server , don’t push on git </w:t>
-      </w:r>
-      <w:proofErr w:type="spellStart"/>
-      <w:r>
-        <w:rPr>
-          <w:lang w:val="en-US"/>
-        </w:rPr>
-        <w:t>hub.If</w:t>
-      </w:r>
-      <w:proofErr w:type="spellEnd"/>
-      <w:r>
-        <w:rPr>
-          <w:lang w:val="en-US"/>
-        </w:rPr>
-        <w:t xml:space="preserve"> pull from </w:t>
-      </w:r>
-      <w:proofErr w:type="spellStart"/>
-      <w:r>
-        <w:rPr>
-          <w:lang w:val="en-US"/>
-        </w:rPr>
-        <w:t>github</w:t>
-      </w:r>
-      <w:proofErr w:type="spellEnd"/>
-      <w:r>
-        <w:rPr>
-          <w:lang w:val="en-US"/>
-        </w:rPr>
-        <w:t xml:space="preserve"> then just run </w:t>
-      </w:r>
-      <w:proofErr w:type="spellStart"/>
-      <w:r>
-        <w:rPr>
-          <w:lang w:val="en-US"/>
-        </w:rPr>
-        <w:t>commant”</w:t>
+        <w:t xml:space="preserve"> party libraries .Dont upload on server , don’t push on git hub.If pull from github then just run commant”</w:t>
       </w:r>
       <w:r>
         <w:rPr>
           <w:highlight w:val="yellow"/>
           <w:lang w:val="en-US"/>
         </w:rPr>
-        <w:t>npm</w:t>
-      </w:r>
-      <w:proofErr w:type="spellEnd"/>
+        <w:t>npm install</w:t>
+      </w:r>
+      <w:r>
+        <w:rPr>
+          <w:lang w:val="en-US"/>
+        </w:rPr>
+        <w:t>” then node modules folder will generate .</w:t>
+      </w:r>
+    </w:p>
+    <w:p>
+      <w:pPr>
+        <w:ind w:firstLine="720"/>
+        <w:rPr>
+          <w:lang w:val="en-US"/>
+        </w:rPr>
+      </w:pPr>
+    </w:p>
+    <w:p>
+      <w:pPr>
+        <w:ind w:firstLine="720"/>
+        <w:rPr>
+          <w:lang w:val="en-US"/>
+        </w:rPr>
+      </w:pPr>
+      <w:r>
+        <w:rPr>
+          <w:lang w:val="en-US"/>
+        </w:rPr>
+        <w:t xml:space="preserve">How to know which packages being installed.Then </w:t>
+      </w:r>
       <w:r>
         <w:rPr>
           <w:highlight w:val="yellow"/>
           <w:lang w:val="en-US"/>
         </w:rPr>
-        <w:t xml:space="preserve"> install</w:t>
-      </w:r>
-      <w:r>
-        <w:rPr>
-          <w:lang w:val="en-US"/>
-        </w:rPr>
-        <w:t>” then node modules folder will generate .</w:t>
-      </w:r>
-    </w:p>
-    <w:p>
-      <w:pPr>
-        <w:ind w:firstLine="720"/>
-        <w:rPr>
-          <w:lang w:val="en-US"/>
-        </w:rPr>
-      </w:pPr>
-    </w:p>
-    <w:p>
-      <w:pPr>
-        <w:ind w:firstLine="720"/>
-        <w:rPr>
-          <w:lang w:val="en-US"/>
-        </w:rPr>
-      </w:pPr>
-      <w:r>
-        <w:rPr>
-          <w:lang w:val="en-US"/>
-        </w:rPr>
-        <w:t xml:space="preserve">How to know which packages being </w:t>
-      </w:r>
-      <w:proofErr w:type="spellStart"/>
-      <w:proofErr w:type="gramStart"/>
-      <w:r>
-        <w:rPr>
-          <w:lang w:val="en-US"/>
-        </w:rPr>
-        <w:t>installed.Then</w:t>
-      </w:r>
-      <w:proofErr w:type="spellEnd"/>
-      <w:proofErr w:type="gramEnd"/>
-      <w:r>
-        <w:rPr>
-          <w:lang w:val="en-US"/>
-        </w:rPr>
-        <w:t xml:space="preserve"> </w:t>
-      </w:r>
-      <w:proofErr w:type="spellStart"/>
-      <w:r>
-        <w:rPr>
-          <w:highlight w:val="yellow"/>
-          <w:lang w:val="en-US"/>
-        </w:rPr>
         <w:t>package.json</w:t>
       </w:r>
-      <w:proofErr w:type="spellEnd"/>
       <w:r>
         <w:rPr>
           <w:lang w:val="en-US"/>
@@ -930,39 +693,22 @@
         <w:rPr>
           <w:lang w:val="en-US"/>
         </w:rPr>
-        <w:t xml:space="preserve"> </w:t>
-      </w:r>
-      <w:proofErr w:type="spellStart"/>
-      <w:proofErr w:type="gramStart"/>
-      <w:r>
-        <w:rPr>
-          <w:lang w:val="en-US"/>
-        </w:rPr>
-        <w:t>project</w:t>
-      </w:r>
-      <w:r>
-        <w:rPr>
-          <w:lang w:val="en-US"/>
-        </w:rPr>
-        <w:t>.It</w:t>
-      </w:r>
-      <w:proofErr w:type="spellEnd"/>
-      <w:proofErr w:type="gramEnd"/>
-      <w:r>
-        <w:rPr>
-          <w:lang w:val="en-US"/>
-        </w:rPr>
-        <w:t xml:space="preserve"> is project config file.</w:t>
-      </w:r>
-    </w:p>
-    <w:p>
-      <w:pPr>
-        <w:ind w:firstLine="720"/>
-        <w:rPr>
-          <w:lang w:val="en-US"/>
-        </w:rPr>
-      </w:pPr>
-      <w:proofErr w:type="spellStart"/>
+        <w:t xml:space="preserve"> project</w:t>
+      </w:r>
+      <w:r>
+        <w:rPr>
+          <w:lang w:val="en-US"/>
+        </w:rPr>
+        <w:t>.It is project config file.</w:t>
+      </w:r>
+    </w:p>
+    <w:p>
+      <w:pPr>
+        <w:ind w:firstLine="720"/>
+        <w:rPr>
+          <w:lang w:val="en-US"/>
+        </w:rPr>
+      </w:pPr>
       <w:r>
         <w:rPr>
           <w:b/>
@@ -975,38 +721,16 @@
         <w:rPr>
           <w:lang w:val="en-US"/>
         </w:rPr>
-        <w:t>.Difference</w:t>
-      </w:r>
-      <w:proofErr w:type="spellEnd"/>
-      <w:r>
-        <w:rPr>
-          <w:lang w:val="en-US"/>
-        </w:rPr>
-        <w:t xml:space="preserve"> between Dependencies and </w:t>
-      </w:r>
-      <w:proofErr w:type="spellStart"/>
-      <w:r>
-        <w:rPr>
-          <w:lang w:val="en-US"/>
-        </w:rPr>
-        <w:t>devdependencies</w:t>
-      </w:r>
-      <w:proofErr w:type="spellEnd"/>
-      <w:r>
-        <w:rPr>
-          <w:lang w:val="en-US"/>
-        </w:rPr>
-        <w:t>.</w:t>
-      </w:r>
-    </w:p>
-    <w:p>
-      <w:pPr>
-        <w:ind w:firstLine="720"/>
-        <w:rPr>
-          <w:lang w:val="en-US"/>
-        </w:rPr>
-      </w:pPr>
-      <w:proofErr w:type="spellStart"/>
+        <w:t>.Difference between Dependencies and devdependencies.</w:t>
+      </w:r>
+    </w:p>
+    <w:p>
+      <w:pPr>
+        <w:ind w:firstLine="720"/>
+        <w:rPr>
+          <w:lang w:val="en-US"/>
+        </w:rPr>
+      </w:pPr>
       <w:r>
         <w:rPr>
           <w:b/>
@@ -1015,28 +739,11 @@
         </w:rPr>
         <w:t>Editorconfig</w:t>
       </w:r>
-      <w:proofErr w:type="spellEnd"/>
-      <w:r>
-        <w:rPr>
-          <w:lang w:val="en-US"/>
-        </w:rPr>
-        <w:t xml:space="preserve">-define coding </w:t>
-      </w:r>
-      <w:proofErr w:type="spellStart"/>
-      <w:proofErr w:type="gramStart"/>
-      <w:r>
-        <w:rPr>
-          <w:lang w:val="en-US"/>
-        </w:rPr>
-        <w:t>standards.Manager</w:t>
-      </w:r>
-      <w:proofErr w:type="spellEnd"/>
-      <w:proofErr w:type="gramEnd"/>
-      <w:r>
-        <w:rPr>
-          <w:lang w:val="en-US"/>
-        </w:rPr>
-        <w:t xml:space="preserve"> or TL can defile this configurations.</w:t>
+      <w:r>
+        <w:rPr>
+          <w:lang w:val="en-US"/>
+        </w:rPr>
+        <w:t>-define coding standards.Manager or TL can defile this configurations.</w:t>
       </w:r>
     </w:p>
     <w:p>
@@ -1047,7 +754,6 @@
           <w:lang w:val="en-US"/>
         </w:rPr>
       </w:pPr>
-      <w:proofErr w:type="spellStart"/>
       <w:r>
         <w:rPr>
           <w:b/>
@@ -1056,26 +762,11 @@
         </w:rPr>
         <w:t>Gitignore</w:t>
       </w:r>
-      <w:proofErr w:type="spellEnd"/>
-      <w:r>
-        <w:rPr>
-          <w:lang w:val="en-US"/>
-        </w:rPr>
-        <w:t xml:space="preserve">-Mention which files exclude from </w:t>
-      </w:r>
-      <w:proofErr w:type="spellStart"/>
-      <w:r>
-        <w:rPr>
-          <w:lang w:val="en-US"/>
-        </w:rPr>
-        <w:t>gitrepo</w:t>
-      </w:r>
-      <w:proofErr w:type="spellEnd"/>
-      <w:r>
-        <w:rPr>
-          <w:lang w:val="en-US"/>
-        </w:rPr>
-        <w:t>.</w:t>
+      <w:r>
+        <w:rPr>
+          <w:lang w:val="en-US"/>
+        </w:rPr>
+        <w:t>-Mention which files exclude from gitrepo.</w:t>
       </w:r>
       <w:r>
         <w:rPr>
@@ -1099,60 +790,24 @@
           <w14:ligatures w14:val="none"/>
         </w:rPr>
       </w:pPr>
-      <w:proofErr w:type="spellStart"/>
-      <w:r>
-        <w:rPr>
-          <w:lang w:val="en-US"/>
-        </w:rPr>
-        <w:t>Eg.</w:t>
-      </w:r>
-      <w:proofErr w:type="spellEnd"/>
-      <w:r>
-        <w:rPr>
-          <w:lang w:val="en-US"/>
-        </w:rPr>
-        <w:t xml:space="preserve"> </w:t>
-      </w:r>
-      <w:r>
-        <w:rPr>
-          <w:rFonts w:ascii="Consolas" w:eastAsia="Times New Roman" w:hAnsi="Consolas" w:cs="Times New Roman"/>
-          <w:color w:val="000000"/>
-          <w:kern w:val="0"/>
-          <w:sz w:val="21"/>
-          <w:szCs w:val="21"/>
-          <w:lang w:eastAsia="en-IN"/>
-          <w14:ligatures w14:val="none"/>
-        </w:rPr>
-        <w:t>/</w:t>
-      </w:r>
-      <w:proofErr w:type="spellStart"/>
-      <w:proofErr w:type="gramStart"/>
-      <w:r>
-        <w:rPr>
-          <w:rFonts w:ascii="Consolas" w:eastAsia="Times New Roman" w:hAnsi="Consolas" w:cs="Times New Roman"/>
-          <w:color w:val="000000"/>
-          <w:kern w:val="0"/>
-          <w:sz w:val="21"/>
-          <w:szCs w:val="21"/>
-          <w:lang w:eastAsia="en-IN"/>
-          <w14:ligatures w14:val="none"/>
-        </w:rPr>
-        <w:t>node</w:t>
-      </w:r>
-      <w:proofErr w:type="gramEnd"/>
-      <w:r>
-        <w:rPr>
-          <w:rFonts w:ascii="Consolas" w:eastAsia="Times New Roman" w:hAnsi="Consolas" w:cs="Times New Roman"/>
-          <w:color w:val="000000"/>
-          <w:kern w:val="0"/>
-          <w:sz w:val="21"/>
-          <w:szCs w:val="21"/>
-          <w:lang w:eastAsia="en-IN"/>
-          <w14:ligatures w14:val="none"/>
-        </w:rPr>
-        <w:t>_modules</w:t>
-      </w:r>
-      <w:proofErr w:type="spellEnd"/>
+      <w:r>
+        <w:rPr>
+          <w:lang w:val="en-US"/>
+        </w:rPr>
+        <w:t xml:space="preserve">Eg. </w:t>
+      </w:r>
+      <w:r>
+        <w:rPr>
+          <w:rFonts w:ascii="Consolas" w:eastAsia="Times New Roman" w:hAnsi="Consolas" w:cs="Times New Roman"/>
+          <w:color w:val="000000"/>
+          <w:kern w:val="0"/>
+          <w:sz w:val="21"/>
+          <w:szCs w:val="21"/>
+          <w:lang w:eastAsia="en-IN"/>
+          <w14:ligatures w14:val="none"/>
+        </w:rPr>
+        <w:t>/node_modules</w:t>
+      </w:r>
     </w:p>
     <w:p>
       <w:pPr>
@@ -1201,31 +856,17 @@
         </w:rPr>
         <w:t xml:space="preserve"> </w:t>
       </w:r>
-      <w:proofErr w:type="gramStart"/>
-      <w:r>
-        <w:rPr>
-          <w:rFonts w:ascii="Consolas" w:eastAsia="Times New Roman" w:hAnsi="Consolas" w:cs="Times New Roman"/>
-          <w:color w:val="000000"/>
-          <w:kern w:val="0"/>
-          <w:sz w:val="21"/>
-          <w:szCs w:val="21"/>
-          <w:lang w:eastAsia="en-IN"/>
-          <w14:ligatures w14:val="none"/>
-        </w:rPr>
-        <w:t>/.angular</w:t>
-      </w:r>
-      <w:proofErr w:type="gramEnd"/>
-      <w:r>
-        <w:rPr>
-          <w:rFonts w:ascii="Consolas" w:eastAsia="Times New Roman" w:hAnsi="Consolas" w:cs="Times New Roman"/>
-          <w:color w:val="000000"/>
-          <w:kern w:val="0"/>
-          <w:sz w:val="21"/>
-          <w:szCs w:val="21"/>
-          <w:lang w:eastAsia="en-IN"/>
-          <w14:ligatures w14:val="none"/>
-        </w:rPr>
-        <w:t>/cache</w:t>
+      <w:r>
+        <w:rPr>
+          <w:rFonts w:ascii="Consolas" w:eastAsia="Times New Roman" w:hAnsi="Consolas" w:cs="Times New Roman"/>
+          <w:color w:val="000000"/>
+          <w:kern w:val="0"/>
+          <w:sz w:val="21"/>
+          <w:szCs w:val="21"/>
+          <w:lang w:eastAsia="en-IN"/>
+          <w14:ligatures w14:val="none"/>
+        </w:rPr>
+        <w:t>/.angular/cache</w:t>
       </w:r>
       <w:r>
         <w:rPr>
@@ -1269,7 +910,6 @@
           <w14:ligatures w14:val="none"/>
         </w:rPr>
       </w:pPr>
-      <w:proofErr w:type="spellStart"/>
       <w:r>
         <w:rPr>
           <w:rFonts w:ascii="Consolas" w:eastAsia="Times New Roman" w:hAnsi="Consolas" w:cs="Times New Roman"/>
@@ -1284,7 +924,6 @@
         </w:rPr>
         <w:t>Angular.json</w:t>
       </w:r>
-      <w:proofErr w:type="spellEnd"/>
       <w:r>
         <w:rPr>
           <w:rFonts w:ascii="Consolas" w:eastAsia="Times New Roman" w:hAnsi="Consolas" w:cs="Times New Roman"/>
@@ -1351,10 +990,50 @@
           <w:lang w:eastAsia="en-IN"/>
           <w14:ligatures w14:val="none"/>
         </w:rPr>
-        <w:t>Package-</w:t>
-      </w:r>
-      <w:proofErr w:type="spellStart"/>
-      <w:proofErr w:type="gramStart"/>
+        <w:t>Package-lock.json</w:t>
+      </w:r>
+      <w:r>
+        <w:rPr>
+          <w:rFonts w:ascii="Consolas" w:eastAsia="Times New Roman" w:hAnsi="Consolas" w:cs="Times New Roman"/>
+          <w:color w:val="000000"/>
+          <w:kern w:val="0"/>
+          <w:sz w:val="21"/>
+          <w:szCs w:val="21"/>
+          <w:lang w:eastAsia="en-IN"/>
+          <w14:ligatures w14:val="none"/>
+        </w:rPr>
+        <w:t>-It records exact version every installed dependencies including subdependency and their versions.Purpose of this file is it insures same versions should be installed in different environment.</w:t>
+      </w:r>
+    </w:p>
+    <w:p>
+      <w:pPr>
+        <w:shd w:val="clear" w:color="auto" w:fill="FFFFFF"/>
+        <w:spacing w:line="285" w:lineRule="atLeast"/>
+        <w:rPr>
+          <w:rFonts w:ascii="Consolas" w:eastAsia="Times New Roman" w:hAnsi="Consolas" w:cs="Times New Roman"/>
+          <w:color w:val="000000"/>
+          <w:kern w:val="0"/>
+          <w:sz w:val="21"/>
+          <w:szCs w:val="21"/>
+          <w:lang w:eastAsia="en-IN"/>
+          <w14:ligatures w14:val="none"/>
+        </w:rPr>
+      </w:pPr>
+    </w:p>
+    <w:p>
+      <w:pPr>
+        <w:shd w:val="clear" w:color="auto" w:fill="FFFFFF"/>
+        <w:spacing w:line="285" w:lineRule="atLeast"/>
+        <w:rPr>
+          <w:rFonts w:ascii="Consolas" w:eastAsia="Times New Roman" w:hAnsi="Consolas" w:cs="Times New Roman"/>
+          <w:color w:val="000000"/>
+          <w:kern w:val="0"/>
+          <w:sz w:val="21"/>
+          <w:szCs w:val="21"/>
+          <w:lang w:eastAsia="en-IN"/>
+          <w14:ligatures w14:val="none"/>
+        </w:rPr>
+      </w:pPr>
       <w:r>
         <w:rPr>
           <w:rFonts w:ascii="Consolas" w:eastAsia="Times New Roman" w:hAnsi="Consolas" w:cs="Times New Roman"/>
@@ -1367,73 +1046,19 @@
           <w:lang w:eastAsia="en-IN"/>
           <w14:ligatures w14:val="none"/>
         </w:rPr>
-        <w:t>lock.json</w:t>
-      </w:r>
-      <w:proofErr w:type="spellEnd"/>
-      <w:proofErr w:type="gramEnd"/>
-      <w:r>
-        <w:rPr>
-          <w:rFonts w:ascii="Consolas" w:eastAsia="Times New Roman" w:hAnsi="Consolas" w:cs="Times New Roman"/>
-          <w:color w:val="000000"/>
-          <w:kern w:val="0"/>
-          <w:sz w:val="21"/>
-          <w:szCs w:val="21"/>
-          <w:lang w:eastAsia="en-IN"/>
-          <w14:ligatures w14:val="none"/>
-        </w:rPr>
-        <w:t xml:space="preserve">-It records exact version every installed dependencies including </w:t>
-      </w:r>
-      <w:proofErr w:type="spellStart"/>
-      <w:r>
-        <w:rPr>
-          <w:rFonts w:ascii="Consolas" w:eastAsia="Times New Roman" w:hAnsi="Consolas" w:cs="Times New Roman"/>
-          <w:color w:val="000000"/>
-          <w:kern w:val="0"/>
-          <w:sz w:val="21"/>
-          <w:szCs w:val="21"/>
-          <w:lang w:eastAsia="en-IN"/>
-          <w14:ligatures w14:val="none"/>
-        </w:rPr>
-        <w:t>subdependency</w:t>
-      </w:r>
-      <w:proofErr w:type="spellEnd"/>
-      <w:r>
-        <w:rPr>
-          <w:rFonts w:ascii="Consolas" w:eastAsia="Times New Roman" w:hAnsi="Consolas" w:cs="Times New Roman"/>
-          <w:color w:val="000000"/>
-          <w:kern w:val="0"/>
-          <w:sz w:val="21"/>
-          <w:szCs w:val="21"/>
-          <w:lang w:eastAsia="en-IN"/>
-          <w14:ligatures w14:val="none"/>
-        </w:rPr>
-        <w:t xml:space="preserve"> and their </w:t>
-      </w:r>
-      <w:proofErr w:type="spellStart"/>
-      <w:r>
-        <w:rPr>
-          <w:rFonts w:ascii="Consolas" w:eastAsia="Times New Roman" w:hAnsi="Consolas" w:cs="Times New Roman"/>
-          <w:color w:val="000000"/>
-          <w:kern w:val="0"/>
-          <w:sz w:val="21"/>
-          <w:szCs w:val="21"/>
-          <w:lang w:eastAsia="en-IN"/>
-          <w14:ligatures w14:val="none"/>
-        </w:rPr>
-        <w:t>versions.Purpose</w:t>
-      </w:r>
-      <w:proofErr w:type="spellEnd"/>
-      <w:r>
-        <w:rPr>
-          <w:rFonts w:ascii="Consolas" w:eastAsia="Times New Roman" w:hAnsi="Consolas" w:cs="Times New Roman"/>
-          <w:color w:val="000000"/>
-          <w:kern w:val="0"/>
-          <w:sz w:val="21"/>
-          <w:szCs w:val="21"/>
-          <w:lang w:eastAsia="en-IN"/>
-          <w14:ligatures w14:val="none"/>
-        </w:rPr>
-        <w:t xml:space="preserve"> of this file is it insures same versions should be installed in different environment.</w:t>
+        <w:t>Ts-config.json</w:t>
+      </w:r>
+      <w:r>
+        <w:rPr>
+          <w:rFonts w:ascii="Consolas" w:eastAsia="Times New Roman" w:hAnsi="Consolas" w:cs="Times New Roman"/>
+          <w:color w:val="000000"/>
+          <w:kern w:val="0"/>
+          <w:sz w:val="21"/>
+          <w:szCs w:val="21"/>
+          <w:lang w:eastAsia="en-IN"/>
+          <w14:ligatures w14:val="none"/>
+        </w:rPr>
+        <w:t>-buch of settings for TS compiler.</w:t>
       </w:r>
     </w:p>
     <w:p>
@@ -1474,13 +1099,12 @@
           <w:kern w:val="0"/>
           <w:sz w:val="21"/>
           <w:szCs w:val="21"/>
-          <w:lang w:eastAsia="en-IN"/>
-          <w14:ligatures w14:val="none"/>
-        </w:rPr>
-        <w:t>Ts-</w:t>
-      </w:r>
-      <w:proofErr w:type="spellStart"/>
-      <w:proofErr w:type="gramStart"/>
+          <w:u w:val="single"/>
+          <w:lang w:eastAsia="en-IN"/>
+          <w14:ligatures w14:val="none"/>
+        </w:rPr>
+        <w:t>src folder</w:t>
+      </w:r>
       <w:r>
         <w:rPr>
           <w:rFonts w:ascii="Consolas" w:eastAsia="Times New Roman" w:hAnsi="Consolas" w:cs="Times New Roman"/>
@@ -1490,103 +1114,15 @@
           <w:kern w:val="0"/>
           <w:sz w:val="21"/>
           <w:szCs w:val="21"/>
-          <w:lang w:eastAsia="en-IN"/>
-          <w14:ligatures w14:val="none"/>
-        </w:rPr>
-        <w:t>config.json</w:t>
-      </w:r>
-      <w:proofErr w:type="spellEnd"/>
-      <w:proofErr w:type="gramEnd"/>
-      <w:r>
-        <w:rPr>
-          <w:rFonts w:ascii="Consolas" w:eastAsia="Times New Roman" w:hAnsi="Consolas" w:cs="Times New Roman"/>
-          <w:color w:val="000000"/>
-          <w:kern w:val="0"/>
-          <w:sz w:val="21"/>
-          <w:szCs w:val="21"/>
-          <w:lang w:eastAsia="en-IN"/>
-          <w14:ligatures w14:val="none"/>
-        </w:rPr>
-        <w:t>-</w:t>
-      </w:r>
-      <w:proofErr w:type="spellStart"/>
-      <w:r>
-        <w:rPr>
-          <w:rFonts w:ascii="Consolas" w:eastAsia="Times New Roman" w:hAnsi="Consolas" w:cs="Times New Roman"/>
-          <w:color w:val="000000"/>
-          <w:kern w:val="0"/>
-          <w:sz w:val="21"/>
-          <w:szCs w:val="21"/>
-          <w:lang w:eastAsia="en-IN"/>
-          <w14:ligatures w14:val="none"/>
-        </w:rPr>
-        <w:t>buch</w:t>
-      </w:r>
-      <w:proofErr w:type="spellEnd"/>
-      <w:r>
-        <w:rPr>
-          <w:rFonts w:ascii="Consolas" w:eastAsia="Times New Roman" w:hAnsi="Consolas" w:cs="Times New Roman"/>
-          <w:color w:val="000000"/>
-          <w:kern w:val="0"/>
-          <w:sz w:val="21"/>
-          <w:szCs w:val="21"/>
-          <w:lang w:eastAsia="en-IN"/>
-          <w14:ligatures w14:val="none"/>
-        </w:rPr>
-        <w:t xml:space="preserve"> of settings for TS compiler.</w:t>
-      </w:r>
-    </w:p>
-    <w:p>
-      <w:pPr>
-        <w:shd w:val="clear" w:color="auto" w:fill="FFFFFF"/>
-        <w:spacing w:line="285" w:lineRule="atLeast"/>
-        <w:rPr>
-          <w:rFonts w:ascii="Consolas" w:eastAsia="Times New Roman" w:hAnsi="Consolas" w:cs="Times New Roman"/>
-          <w:color w:val="000000"/>
-          <w:kern w:val="0"/>
-          <w:sz w:val="21"/>
-          <w:szCs w:val="21"/>
-          <w:lang w:eastAsia="en-IN"/>
-          <w14:ligatures w14:val="none"/>
-        </w:rPr>
-      </w:pPr>
-    </w:p>
-    <w:p>
-      <w:pPr>
-        <w:shd w:val="clear" w:color="auto" w:fill="FFFFFF"/>
-        <w:spacing w:line="285" w:lineRule="atLeast"/>
-        <w:rPr>
-          <w:rFonts w:ascii="Consolas" w:eastAsia="Times New Roman" w:hAnsi="Consolas" w:cs="Times New Roman"/>
-          <w:color w:val="000000"/>
-          <w:kern w:val="0"/>
-          <w:sz w:val="21"/>
-          <w:szCs w:val="21"/>
-          <w:lang w:eastAsia="en-IN"/>
-          <w14:ligatures w14:val="none"/>
-        </w:rPr>
-      </w:pPr>
-      <w:proofErr w:type="spellStart"/>
-      <w:r>
-        <w:rPr>
-          <w:rFonts w:ascii="Consolas" w:eastAsia="Times New Roman" w:hAnsi="Consolas" w:cs="Times New Roman"/>
-          <w:b/>
-          <w:bCs/>
-          <w:color w:val="000000"/>
-          <w:kern w:val="0"/>
-          <w:sz w:val="21"/>
-          <w:szCs w:val="21"/>
           <w:u w:val="single"/>
           <w:lang w:eastAsia="en-IN"/>
           <w14:ligatures w14:val="none"/>
         </w:rPr>
-        <w:t>src</w:t>
-      </w:r>
-      <w:proofErr w:type="spellEnd"/>
-      <w:r>
-        <w:rPr>
-          <w:rFonts w:ascii="Consolas" w:eastAsia="Times New Roman" w:hAnsi="Consolas" w:cs="Times New Roman"/>
-          <w:b/>
-          <w:bCs/>
+        <w:t>—developer put</w:t>
+      </w:r>
+      <w:r>
+        <w:rPr>
+          <w:rFonts w:ascii="Consolas" w:eastAsia="Times New Roman" w:hAnsi="Consolas" w:cs="Times New Roman"/>
           <w:color w:val="000000"/>
           <w:kern w:val="0"/>
           <w:sz w:val="21"/>
@@ -1595,34 +1131,6 @@
           <w:lang w:eastAsia="en-IN"/>
           <w14:ligatures w14:val="none"/>
         </w:rPr>
-        <w:t xml:space="preserve"> folder</w:t>
-      </w:r>
-      <w:r>
-        <w:rPr>
-          <w:rFonts w:ascii="Consolas" w:eastAsia="Times New Roman" w:hAnsi="Consolas" w:cs="Times New Roman"/>
-          <w:b/>
-          <w:bCs/>
-          <w:color w:val="000000"/>
-          <w:kern w:val="0"/>
-          <w:sz w:val="21"/>
-          <w:szCs w:val="21"/>
-          <w:u w:val="single"/>
-          <w:lang w:eastAsia="en-IN"/>
-          <w14:ligatures w14:val="none"/>
-        </w:rPr>
-        <w:t>—developer put</w:t>
-      </w:r>
-      <w:r>
-        <w:rPr>
-          <w:rFonts w:ascii="Consolas" w:eastAsia="Times New Roman" w:hAnsi="Consolas" w:cs="Times New Roman"/>
-          <w:color w:val="000000"/>
-          <w:kern w:val="0"/>
-          <w:sz w:val="21"/>
-          <w:szCs w:val="21"/>
-          <w:u w:val="single"/>
-          <w:lang w:eastAsia="en-IN"/>
-          <w14:ligatures w14:val="none"/>
-        </w:rPr>
         <w:t xml:space="preserve"> all application </w:t>
       </w:r>
       <w:r>
@@ -1635,73 +1143,7 @@
           <w:lang w:eastAsia="en-IN"/>
           <w14:ligatures w14:val="none"/>
         </w:rPr>
-        <w:t xml:space="preserve">source </w:t>
-      </w:r>
-      <w:proofErr w:type="spellStart"/>
-      <w:proofErr w:type="gramStart"/>
-      <w:r>
-        <w:rPr>
-          <w:rFonts w:ascii="Consolas" w:eastAsia="Times New Roman" w:hAnsi="Consolas" w:cs="Times New Roman"/>
-          <w:color w:val="000000"/>
-          <w:kern w:val="0"/>
-          <w:sz w:val="21"/>
-          <w:szCs w:val="21"/>
-          <w:lang w:eastAsia="en-IN"/>
-          <w14:ligatures w14:val="none"/>
-        </w:rPr>
-        <w:t>code.component</w:t>
-      </w:r>
-      <w:proofErr w:type="gramEnd"/>
-      <w:r>
-        <w:rPr>
-          <w:rFonts w:ascii="Consolas" w:eastAsia="Times New Roman" w:hAnsi="Consolas" w:cs="Times New Roman"/>
-          <w:color w:val="000000"/>
-          <w:kern w:val="0"/>
-          <w:sz w:val="21"/>
-          <w:szCs w:val="21"/>
-          <w:lang w:eastAsia="en-IN"/>
-          <w14:ligatures w14:val="none"/>
-        </w:rPr>
-        <w:t>,service</w:t>
-      </w:r>
-      <w:proofErr w:type="spellEnd"/>
-      <w:r>
-        <w:rPr>
-          <w:rFonts w:ascii="Consolas" w:eastAsia="Times New Roman" w:hAnsi="Consolas" w:cs="Times New Roman"/>
-          <w:color w:val="000000"/>
-          <w:kern w:val="0"/>
-          <w:sz w:val="21"/>
-          <w:szCs w:val="21"/>
-          <w:lang w:eastAsia="en-IN"/>
-          <w14:ligatures w14:val="none"/>
-        </w:rPr>
-        <w:t xml:space="preserve"> </w:t>
-      </w:r>
-      <w:proofErr w:type="spellStart"/>
-      <w:r>
-        <w:rPr>
-          <w:rFonts w:ascii="Consolas" w:eastAsia="Times New Roman" w:hAnsi="Consolas" w:cs="Times New Roman"/>
-          <w:color w:val="000000"/>
-          <w:kern w:val="0"/>
-          <w:sz w:val="21"/>
-          <w:szCs w:val="21"/>
-          <w:lang w:eastAsia="en-IN"/>
-          <w14:ligatures w14:val="none"/>
-        </w:rPr>
-        <w:t>class,module</w:t>
-      </w:r>
-      <w:proofErr w:type="spellEnd"/>
-      <w:r>
-        <w:rPr>
-          <w:rFonts w:ascii="Consolas" w:eastAsia="Times New Roman" w:hAnsi="Consolas" w:cs="Times New Roman"/>
-          <w:color w:val="000000"/>
-          <w:kern w:val="0"/>
-          <w:sz w:val="21"/>
-          <w:szCs w:val="21"/>
-          <w:lang w:eastAsia="en-IN"/>
-          <w14:ligatures w14:val="none"/>
-        </w:rPr>
-        <w:t xml:space="preserve"> and many more.</w:t>
+        <w:t>source code.component,service class,module and many more.</w:t>
       </w:r>
     </w:p>
     <w:p>
@@ -1746,7 +1188,7 @@
                     <pic:cNvPicPr/>
                   </pic:nvPicPr>
                   <pic:blipFill>
-                    <a:blip r:embed="rId12"/>
+                    <a:blip r:embed="rId13"/>
                     <a:stretch>
                       <a:fillRect/>
                     </a:stretch>
@@ -1803,61 +1245,7 @@
           <w:lang w:eastAsia="en-IN"/>
           <w14:ligatures w14:val="none"/>
         </w:rPr>
-        <w:t xml:space="preserve">whenever we create </w:t>
-      </w:r>
-      <w:proofErr w:type="spellStart"/>
-      <w:proofErr w:type="gramStart"/>
-      <w:r>
-        <w:rPr>
-          <w:rFonts w:ascii="Consolas" w:eastAsia="Times New Roman" w:hAnsi="Consolas" w:cs="Times New Roman"/>
-          <w:color w:val="000000"/>
-          <w:kern w:val="0"/>
-          <w:sz w:val="21"/>
-          <w:szCs w:val="21"/>
-          <w:lang w:eastAsia="en-IN"/>
-          <w14:ligatures w14:val="none"/>
-        </w:rPr>
-        <w:t>component,module</w:t>
-      </w:r>
-      <w:proofErr w:type="spellEnd"/>
-      <w:proofErr w:type="gramEnd"/>
-      <w:r>
-        <w:rPr>
-          <w:rFonts w:ascii="Consolas" w:eastAsia="Times New Roman" w:hAnsi="Consolas" w:cs="Times New Roman"/>
-          <w:color w:val="000000"/>
-          <w:kern w:val="0"/>
-          <w:sz w:val="21"/>
-          <w:szCs w:val="21"/>
-          <w:lang w:eastAsia="en-IN"/>
-          <w14:ligatures w14:val="none"/>
-        </w:rPr>
-        <w:t xml:space="preserve"> ,service inside app folder.(in </w:t>
-      </w:r>
-      <w:proofErr w:type="spellStart"/>
-      <w:r>
-        <w:rPr>
-          <w:rFonts w:ascii="Consolas" w:eastAsia="Times New Roman" w:hAnsi="Consolas" w:cs="Times New Roman"/>
-          <w:color w:val="000000"/>
-          <w:kern w:val="0"/>
-          <w:sz w:val="21"/>
-          <w:szCs w:val="21"/>
-          <w:lang w:eastAsia="en-IN"/>
-          <w14:ligatures w14:val="none"/>
-        </w:rPr>
-        <w:t>andular</w:t>
-      </w:r>
-      <w:proofErr w:type="spellEnd"/>
-      <w:r>
-        <w:rPr>
-          <w:rFonts w:ascii="Consolas" w:eastAsia="Times New Roman" w:hAnsi="Consolas" w:cs="Times New Roman"/>
-          <w:color w:val="000000"/>
-          <w:kern w:val="0"/>
-          <w:sz w:val="21"/>
-          <w:szCs w:val="21"/>
-          <w:lang w:eastAsia="en-IN"/>
-          <w14:ligatures w14:val="none"/>
-        </w:rPr>
-        <w:t xml:space="preserve"> a project may contains multiple applications and each app must have 1 component and 1 module file.</w:t>
+        <w:t>whenever we create component,module ,service inside app folder.(in andular a project may contains multiple applications and each app must have 1 component and 1 module file.</w:t>
       </w:r>
     </w:p>
     <w:p>
@@ -1884,73 +1272,7 @@
           <w:lang w:eastAsia="en-IN"/>
           <w14:ligatures w14:val="none"/>
         </w:rPr>
-        <w:t xml:space="preserve">Assets folder-All static content, such as </w:t>
-      </w:r>
-      <w:proofErr w:type="spellStart"/>
-      <w:proofErr w:type="gramStart"/>
-      <w:r>
-        <w:rPr>
-          <w:rFonts w:ascii="Consolas" w:eastAsia="Times New Roman" w:hAnsi="Consolas" w:cs="Times New Roman"/>
-          <w:color w:val="000000"/>
-          <w:kern w:val="0"/>
-          <w:sz w:val="21"/>
-          <w:szCs w:val="21"/>
-          <w:lang w:eastAsia="en-IN"/>
-          <w14:ligatures w14:val="none"/>
-        </w:rPr>
-        <w:t>icons,images</w:t>
-      </w:r>
-      <w:proofErr w:type="gramEnd"/>
-      <w:r>
-        <w:rPr>
-          <w:rFonts w:ascii="Consolas" w:eastAsia="Times New Roman" w:hAnsi="Consolas" w:cs="Times New Roman"/>
-          <w:color w:val="000000"/>
-          <w:kern w:val="0"/>
-          <w:sz w:val="21"/>
-          <w:szCs w:val="21"/>
-          <w:lang w:eastAsia="en-IN"/>
-          <w14:ligatures w14:val="none"/>
-        </w:rPr>
-        <w:t>,videos</w:t>
-      </w:r>
-      <w:proofErr w:type="spellEnd"/>
-      <w:r>
-        <w:rPr>
-          <w:rFonts w:ascii="Consolas" w:eastAsia="Times New Roman" w:hAnsi="Consolas" w:cs="Times New Roman"/>
-          <w:color w:val="000000"/>
-          <w:kern w:val="0"/>
-          <w:sz w:val="21"/>
-          <w:szCs w:val="21"/>
-          <w:lang w:eastAsia="en-IN"/>
-          <w14:ligatures w14:val="none"/>
-        </w:rPr>
-        <w:t xml:space="preserve"> put inside </w:t>
-      </w:r>
-      <w:proofErr w:type="spellStart"/>
-      <w:r>
-        <w:rPr>
-          <w:rFonts w:ascii="Consolas" w:eastAsia="Times New Roman" w:hAnsi="Consolas" w:cs="Times New Roman"/>
-          <w:color w:val="000000"/>
-          <w:kern w:val="0"/>
-          <w:sz w:val="21"/>
-          <w:szCs w:val="21"/>
-          <w:lang w:eastAsia="en-IN"/>
-          <w14:ligatures w14:val="none"/>
-        </w:rPr>
-        <w:t>it.It</w:t>
-      </w:r>
-      <w:proofErr w:type="spellEnd"/>
-      <w:r>
-        <w:rPr>
-          <w:rFonts w:ascii="Consolas" w:eastAsia="Times New Roman" w:hAnsi="Consolas" w:cs="Times New Roman"/>
-          <w:color w:val="000000"/>
-          <w:kern w:val="0"/>
-          <w:sz w:val="21"/>
-          <w:szCs w:val="21"/>
-          <w:lang w:eastAsia="en-IN"/>
-          <w14:ligatures w14:val="none"/>
-        </w:rPr>
-        <w:t xml:space="preserve"> will be accessible publicly. </w:t>
+        <w:t xml:space="preserve">Assets folder-All static content, such as icons,images,videos put inside it.It will be accessible publicly. </w:t>
       </w:r>
     </w:p>
     <w:p>
@@ -2009,31 +1331,17 @@
           <w14:ligatures w14:val="none"/>
         </w:rPr>
       </w:pPr>
-      <w:proofErr w:type="spellStart"/>
-      <w:r>
-        <w:rPr>
-          <w:rFonts w:ascii="Consolas" w:eastAsia="Times New Roman" w:hAnsi="Consolas" w:cs="Times New Roman"/>
-          <w:color w:val="000000"/>
-          <w:kern w:val="0"/>
-          <w:sz w:val="21"/>
-          <w:szCs w:val="21"/>
-          <w:lang w:eastAsia="en-IN"/>
-          <w14:ligatures w14:val="none"/>
-        </w:rPr>
-        <w:t>Main.ts</w:t>
-      </w:r>
-      <w:proofErr w:type="spellEnd"/>
-      <w:r>
-        <w:rPr>
-          <w:rFonts w:ascii="Consolas" w:eastAsia="Times New Roman" w:hAnsi="Consolas" w:cs="Times New Roman"/>
-          <w:color w:val="000000"/>
-          <w:kern w:val="0"/>
-          <w:sz w:val="21"/>
-          <w:szCs w:val="21"/>
-          <w:lang w:eastAsia="en-IN"/>
-          <w14:ligatures w14:val="none"/>
-        </w:rPr>
-        <w:t>-Entry point of application.</w:t>
+      <w:r>
+        <w:rPr>
+          <w:rFonts w:ascii="Consolas" w:eastAsia="Times New Roman" w:hAnsi="Consolas" w:cs="Times New Roman"/>
+          <w:color w:val="000000"/>
+          <w:kern w:val="0"/>
+          <w:sz w:val="21"/>
+          <w:szCs w:val="21"/>
+          <w:lang w:eastAsia="en-IN"/>
+          <w14:ligatures w14:val="none"/>
+        </w:rPr>
+        <w:t>Main.ts-Entry point of application.</w:t>
       </w:r>
     </w:p>
     <w:p>
@@ -2060,33 +1368,7 @@
           <w:lang w:eastAsia="en-IN"/>
           <w14:ligatures w14:val="none"/>
         </w:rPr>
-        <w:t xml:space="preserve">Style.css-we add all global stylesheet of </w:t>
-      </w:r>
-      <w:proofErr w:type="spellStart"/>
-      <w:r>
-        <w:rPr>
-          <w:rFonts w:ascii="Consolas" w:eastAsia="Times New Roman" w:hAnsi="Consolas" w:cs="Times New Roman"/>
-          <w:color w:val="000000"/>
-          <w:kern w:val="0"/>
-          <w:sz w:val="21"/>
-          <w:szCs w:val="21"/>
-          <w:lang w:eastAsia="en-IN"/>
-          <w14:ligatures w14:val="none"/>
-        </w:rPr>
-        <w:t>anguar</w:t>
-      </w:r>
-      <w:proofErr w:type="spellEnd"/>
-      <w:r>
-        <w:rPr>
-          <w:rFonts w:ascii="Consolas" w:eastAsia="Times New Roman" w:hAnsi="Consolas" w:cs="Times New Roman"/>
-          <w:color w:val="000000"/>
-          <w:kern w:val="0"/>
-          <w:sz w:val="21"/>
-          <w:szCs w:val="21"/>
-          <w:lang w:eastAsia="en-IN"/>
-          <w14:ligatures w14:val="none"/>
-        </w:rPr>
-        <w:t xml:space="preserve"> app.</w:t>
+        <w:t>Style.css-we add all global stylesheet of anguar app.</w:t>
       </w:r>
     </w:p>
     <w:p>
@@ -2103,7 +1385,7 @@
           <w14:ligatures w14:val="none"/>
         </w:rPr>
       </w:pPr>
-      <w:hyperlink r:id="rId13" w:history="1">
+      <w:hyperlink r:id="rId14" w:history="1">
         <w:r>
           <w:rPr>
             <w:rStyle w:val="Hyperlink"/>
@@ -2195,7 +1477,7 @@
                     <pic:cNvPicPr/>
                   </pic:nvPicPr>
                   <pic:blipFill>
-                    <a:blip r:embed="rId14"/>
+                    <a:blip r:embed="rId15"/>
                     <a:stretch>
                       <a:fillRect/>
                     </a:stretch>
@@ -2244,7 +1526,7 @@
                     <pic:cNvPicPr/>
                   </pic:nvPicPr>
                   <pic:blipFill>
-                    <a:blip r:embed="rId15"/>
+                    <a:blip r:embed="rId16"/>
                     <a:stretch>
                       <a:fillRect/>
                     </a:stretch>
@@ -2294,7 +1576,7 @@
                     <pic:cNvPicPr/>
                   </pic:nvPicPr>
                   <pic:blipFill>
-                    <a:blip r:embed="rId16"/>
+                    <a:blip r:embed="rId17"/>
                     <a:stretch>
                       <a:fillRect/>
                     </a:stretch>
@@ -2348,16 +1630,8 @@
         <w:rPr>
           <w:lang w:val="en-US"/>
         </w:rPr>
-        <w:t xml:space="preserve">ng </w:t>
-      </w:r>
-      <w:proofErr w:type="spellStart"/>
-      <w:r>
-        <w:rPr>
-          <w:lang w:val="en-US"/>
-        </w:rPr>
-        <w:t>builg</w:t>
-      </w:r>
-      <w:proofErr w:type="spellEnd"/>
+        <w:t>ng builg</w:t>
+      </w:r>
     </w:p>
     <w:p>
       <w:pPr>
@@ -2387,7 +1661,7 @@
                     <pic:cNvPicPr/>
                   </pic:nvPicPr>
                   <pic:blipFill>
-                    <a:blip r:embed="rId17"/>
+                    <a:blip r:embed="rId18"/>
                     <a:stretch>
                       <a:fillRect/>
                     </a:stretch>
@@ -2436,7 +1710,7 @@
                     <pic:cNvPicPr/>
                   </pic:nvPicPr>
                   <pic:blipFill>
-                    <a:blip r:embed="rId18"/>
+                    <a:blip r:embed="rId19"/>
                     <a:stretch>
                       <a:fillRect/>
                     </a:stretch>
@@ -2486,7 +1760,7 @@
                     <pic:cNvPicPr/>
                   </pic:nvPicPr>
                   <pic:blipFill>
-                    <a:blip r:embed="rId19"/>
+                    <a:blip r:embed="rId20"/>
                     <a:stretch>
                       <a:fillRect/>
                     </a:stretch>
@@ -2536,7 +1810,7 @@
                     <pic:cNvPicPr/>
                   </pic:nvPicPr>
                   <pic:blipFill>
-                    <a:blip r:embed="rId20"/>
+                    <a:blip r:embed="rId21"/>
                     <a:stretch>
                       <a:fillRect/>
                     </a:stretch>
@@ -2577,7 +1851,7 @@
                     <pic:cNvPicPr/>
                   </pic:nvPicPr>
                   <pic:blipFill>
-                    <a:blip r:embed="rId21"/>
+                    <a:blip r:embed="rId22"/>
                     <a:stretch>
                       <a:fillRect/>
                     </a:stretch>
@@ -2618,7 +1892,7 @@
                     <pic:cNvPicPr/>
                   </pic:nvPicPr>
                   <pic:blipFill>
-                    <a:blip r:embed="rId22"/>
+                    <a:blip r:embed="rId23"/>
                     <a:stretch>
                       <a:fillRect/>
                     </a:stretch>
@@ -2662,7 +1936,7 @@
           <w:lang w:val="en-US"/>
         </w:rPr>
       </w:pPr>
-      <w:hyperlink r:id="rId23" w:history="1">
+      <w:hyperlink r:id="rId24" w:history="1">
         <w:r>
           <w:rPr>
             <w:rStyle w:val="Hyperlink"/>
@@ -2718,7 +1992,7 @@
                     <pic:cNvPicPr/>
                   </pic:nvPicPr>
                   <pic:blipFill>
-                    <a:blip r:embed="rId24"/>
+                    <a:blip r:embed="rId25"/>
                     <a:stretch>
                       <a:fillRect/>
                     </a:stretch>
@@ -2775,7 +2049,7 @@
                     <pic:cNvPicPr/>
                   </pic:nvPicPr>
                   <pic:blipFill>
-                    <a:blip r:embed="rId25"/>
+                    <a:blip r:embed="rId26"/>
                     <a:stretch>
                       <a:fillRect/>
                     </a:stretch>
@@ -2816,7 +2090,7 @@
                     <pic:cNvPicPr/>
                   </pic:nvPicPr>
                   <pic:blipFill>
-                    <a:blip r:embed="rId26"/>
+                    <a:blip r:embed="rId27"/>
                     <a:stretch>
                       <a:fillRect/>
                     </a:stretch>
@@ -2852,7 +2126,7 @@
           <w:lang w:val="en-US"/>
         </w:rPr>
       </w:pPr>
-      <w:hyperlink r:id="rId27" w:history="1">
+      <w:hyperlink r:id="rId28" w:history="1">
         <w:r>
           <w:rPr>
             <w:rStyle w:val="Hyperlink"/>
@@ -2909,7 +2183,7 @@
                     <pic:cNvPicPr/>
                   </pic:nvPicPr>
                   <pic:blipFill>
-                    <a:blip r:embed="rId28"/>
+                    <a:blip r:embed="rId29"/>
                     <a:stretch>
                       <a:fillRect/>
                     </a:stretch>
@@ -2966,7 +2240,7 @@
                     <pic:cNvPicPr/>
                   </pic:nvPicPr>
                   <pic:blipFill>
-                    <a:blip r:embed="rId29"/>
+                    <a:blip r:embed="rId30"/>
                     <a:stretch>
                       <a:fillRect/>
                     </a:stretch>
@@ -3015,7 +2289,7 @@
                     <pic:cNvPicPr/>
                   </pic:nvPicPr>
                   <pic:blipFill>
-                    <a:blip r:embed="rId30"/>
+                    <a:blip r:embed="rId31"/>
                     <a:stretch>
                       <a:fillRect/>
                     </a:stretch>
@@ -3084,25 +2358,25 @@
           <w:szCs w:val="22"/>
           <w:lang w:val="en-US"/>
         </w:rPr>
-        <w:t xml:space="preserve"> 1-Create </w:t>
-      </w:r>
-      <w:proofErr w:type="spellStart"/>
-      <w:r>
+        <w:t xml:space="preserve"> 1-Create component.name.ts file and export it</w:t>
+      </w:r>
+    </w:p>
+    <w:p>
+      <w:pPr>
+        <w:ind w:firstLine="720"/>
         <w:rPr>
           <w:sz w:val="24"/>
           <w:szCs w:val="22"/>
           <w:lang w:val="en-US"/>
         </w:rPr>
-        <w:t>component.name.ts</w:t>
-      </w:r>
-      <w:proofErr w:type="spellEnd"/>
+      </w:pPr>
       <w:r>
         <w:rPr>
           <w:sz w:val="24"/>
           <w:szCs w:val="22"/>
           <w:lang w:val="en-US"/>
         </w:rPr>
-        <w:t xml:space="preserve"> file and export it</w:t>
+        <w:t>Step2-Decorate with @component decorator</w:t>
       </w:r>
     </w:p>
     <w:p>
@@ -3120,7 +2394,7 @@
           <w:szCs w:val="22"/>
           <w:lang w:val="en-US"/>
         </w:rPr>
-        <w:t>Step2-Decorate with @component decorator</w:t>
+        <w:t>Step3-Declare in app.module.ts file</w:t>
       </w:r>
     </w:p>
     <w:p>
@@ -3138,125 +2412,25 @@
           <w:szCs w:val="22"/>
           <w:lang w:val="en-US"/>
         </w:rPr>
-        <w:t xml:space="preserve">Step3-Declare in </w:t>
-      </w:r>
-      <w:proofErr w:type="spellStart"/>
-      <w:proofErr w:type="gramStart"/>
+        <w:t xml:space="preserve">Create html and css in and use in </w:t>
+      </w:r>
       <w:r>
         <w:rPr>
           <w:sz w:val="24"/>
           <w:szCs w:val="22"/>
           <w:lang w:val="en-US"/>
         </w:rPr>
-        <w:t>app.module</w:t>
-      </w:r>
-      <w:proofErr w:type="gramEnd"/>
-      <w:r>
-        <w:rPr>
-          <w:sz w:val="24"/>
-          <w:szCs w:val="22"/>
-          <w:lang w:val="en-US"/>
-        </w:rPr>
-        <w:t>.ts</w:t>
-      </w:r>
-      <w:proofErr w:type="spellEnd"/>
-      <w:r>
-        <w:rPr>
-          <w:sz w:val="24"/>
-          <w:szCs w:val="22"/>
-          <w:lang w:val="en-US"/>
-        </w:rPr>
-        <w:t xml:space="preserve"> file</w:t>
-      </w:r>
-    </w:p>
-    <w:p>
-      <w:pPr>
-        <w:ind w:firstLine="720"/>
-        <w:rPr>
-          <w:sz w:val="24"/>
-          <w:szCs w:val="22"/>
-          <w:lang w:val="en-US"/>
-        </w:rPr>
-      </w:pPr>
-      <w:r>
-        <w:rPr>
-          <w:sz w:val="24"/>
-          <w:szCs w:val="22"/>
-          <w:lang w:val="en-US"/>
-        </w:rPr>
-        <w:t xml:space="preserve">Create html and </w:t>
-      </w:r>
-      <w:proofErr w:type="spellStart"/>
-      <w:r>
-        <w:rPr>
-          <w:sz w:val="24"/>
-          <w:szCs w:val="22"/>
-          <w:lang w:val="en-US"/>
-        </w:rPr>
-        <w:t>css</w:t>
-      </w:r>
-      <w:proofErr w:type="spellEnd"/>
-      <w:r>
-        <w:rPr>
-          <w:sz w:val="24"/>
-          <w:szCs w:val="22"/>
-          <w:lang w:val="en-US"/>
-        </w:rPr>
-        <w:t xml:space="preserve"> in and use in </w:t>
-      </w:r>
-      <w:r>
-        <w:rPr>
-          <w:sz w:val="24"/>
-          <w:szCs w:val="22"/>
-          <w:lang w:val="en-US"/>
-        </w:rPr>
-        <w:t xml:space="preserve">that component such as </w:t>
-      </w:r>
-      <w:proofErr w:type="spellStart"/>
-      <w:r>
-        <w:rPr>
-          <w:sz w:val="24"/>
-          <w:szCs w:val="22"/>
-          <w:lang w:val="en-US"/>
-        </w:rPr>
-        <w:t>templateUrls</w:t>
-      </w:r>
-      <w:proofErr w:type="spellEnd"/>
-      <w:r>
-        <w:rPr>
-          <w:sz w:val="24"/>
-          <w:szCs w:val="22"/>
-          <w:lang w:val="en-US"/>
-        </w:rPr>
-        <w:t xml:space="preserve"> and </w:t>
-      </w:r>
-      <w:proofErr w:type="spellStart"/>
-      <w:r>
-        <w:rPr>
-          <w:sz w:val="24"/>
-          <w:szCs w:val="22"/>
-          <w:lang w:val="en-US"/>
-        </w:rPr>
-        <w:t>styleUrls</w:t>
-      </w:r>
-      <w:proofErr w:type="spellEnd"/>
-      <w:r>
-        <w:rPr>
-          <w:sz w:val="24"/>
-          <w:szCs w:val="22"/>
-          <w:lang w:val="en-US"/>
-        </w:rPr>
-        <w:t xml:space="preserve"> array.</w:t>
-      </w:r>
-    </w:p>
-    <w:p>
-      <w:pPr>
-        <w:ind w:firstLine="720"/>
-        <w:rPr>
-          <w:lang w:val="en-US"/>
-        </w:rPr>
-      </w:pPr>
-      <w:hyperlink r:id="rId31" w:history="1">
+        <w:t>that component such as templateUrls and styleUrls array.</w:t>
+      </w:r>
+    </w:p>
+    <w:p>
+      <w:pPr>
+        <w:ind w:firstLine="720"/>
+        <w:rPr>
+          <w:lang w:val="en-US"/>
+        </w:rPr>
+      </w:pPr>
+      <w:hyperlink r:id="rId32" w:history="1">
         <w:r>
           <w:rPr>
             <w:rStyle w:val="Hyperlink"/>
@@ -3320,7 +2494,7 @@
                     <pic:cNvPicPr/>
                   </pic:nvPicPr>
                   <pic:blipFill>
-                    <a:blip r:embed="rId32"/>
+                    <a:blip r:embed="rId33"/>
                     <a:stretch>
                       <a:fillRect/>
                     </a:stretch>
@@ -3369,7 +2543,7 @@
                     <pic:cNvPicPr/>
                   </pic:nvPicPr>
                   <pic:blipFill>
-                    <a:blip r:embed="rId33"/>
+                    <a:blip r:embed="rId34"/>
                     <a:stretch>
                       <a:fillRect/>
                     </a:stretch>
@@ -3401,57 +2575,21 @@
         <w:rPr>
           <w:lang w:val="en-US"/>
         </w:rPr>
-        <w:t xml:space="preserve">It means separate html code from </w:t>
-      </w:r>
-      <w:proofErr w:type="spellStart"/>
-      <w:r>
-        <w:rPr>
-          <w:lang w:val="en-US"/>
-        </w:rPr>
-        <w:t>ts</w:t>
-      </w:r>
-      <w:proofErr w:type="spellEnd"/>
-      <w:r>
-        <w:rPr>
-          <w:lang w:val="en-US"/>
-        </w:rPr>
-        <w:t xml:space="preserve"> code…</w:t>
-      </w:r>
-    </w:p>
-    <w:p>
-      <w:pPr>
-        <w:ind w:firstLine="720"/>
-        <w:rPr>
-          <w:lang w:val="en-US"/>
-        </w:rPr>
-      </w:pPr>
-      <w:proofErr w:type="gramStart"/>
-      <w:r>
-        <w:rPr>
-          <w:lang w:val="en-US"/>
-        </w:rPr>
-        <w:t>So</w:t>
-      </w:r>
-      <w:proofErr w:type="gramEnd"/>
-      <w:r>
-        <w:rPr>
-          <w:lang w:val="en-US"/>
-        </w:rPr>
-        <w:t xml:space="preserve"> write separate file </w:t>
-      </w:r>
-      <w:proofErr w:type="spellStart"/>
-      <w:r>
-        <w:rPr>
-          <w:lang w:val="en-US"/>
-        </w:rPr>
-        <w:t>eg</w:t>
-      </w:r>
-      <w:proofErr w:type="spellEnd"/>
-      <w:r>
-        <w:rPr>
-          <w:lang w:val="en-US"/>
-        </w:rPr>
-        <w:t xml:space="preserve"> header.component.html file</w:t>
+        <w:t>It means separate html code from ts code…</w:t>
+      </w:r>
+    </w:p>
+    <w:p>
+      <w:pPr>
+        <w:ind w:firstLine="720"/>
+        <w:rPr>
+          <w:lang w:val="en-US"/>
+        </w:rPr>
+      </w:pPr>
+      <w:r>
+        <w:rPr>
+          <w:lang w:val="en-US"/>
+        </w:rPr>
+        <w:t>So write separate file eg header.component.html file</w:t>
       </w:r>
     </w:p>
     <w:p>
@@ -3487,7 +2625,7 @@
           <w:lang w:val="en-US"/>
         </w:rPr>
       </w:pPr>
-      <w:hyperlink r:id="rId34" w:history="1">
+      <w:hyperlink r:id="rId35" w:history="1">
         <w:r>
           <w:rPr>
             <w:rStyle w:val="Hyperlink"/>
@@ -3574,7 +2712,7 @@
           <w:lang w:val="en-US"/>
         </w:rPr>
       </w:pPr>
-      <w:hyperlink r:id="rId35" w:history="1">
+      <w:hyperlink r:id="rId36" w:history="1">
         <w:r>
           <w:rPr>
             <w:rStyle w:val="Hyperlink"/>
@@ -3603,21 +2741,7 @@
         <w:rPr>
           <w:lang w:val="en-US"/>
         </w:rPr>
-        <w:t xml:space="preserve">in </w:t>
-      </w:r>
-      <w:proofErr w:type="spellStart"/>
-      <w:r>
-        <w:rPr>
-          <w:lang w:val="en-US"/>
-        </w:rPr>
-        <w:t>src</w:t>
-      </w:r>
-      <w:proofErr w:type="spellEnd"/>
-      <w:r>
-        <w:rPr>
-          <w:lang w:val="en-US"/>
-        </w:rPr>
-        <w:t xml:space="preserve"> folder </w:t>
+        <w:t xml:space="preserve">in src folder </w:t>
       </w:r>
       <w:r>
         <w:rPr>
@@ -3627,8 +2751,6 @@
         </w:rPr>
         <w:t xml:space="preserve">style.css file </w:t>
       </w:r>
-      <w:proofErr w:type="spellStart"/>
-      <w:proofErr w:type="gramStart"/>
       <w:r>
         <w:rPr>
           <w:b/>
@@ -3641,15 +2763,7 @@
         <w:rPr>
           <w:lang w:val="en-US"/>
         </w:rPr>
-        <w:t>css</w:t>
-      </w:r>
-      <w:proofErr w:type="spellEnd"/>
-      <w:proofErr w:type="gramEnd"/>
-      <w:r>
-        <w:rPr>
-          <w:lang w:val="en-US"/>
-        </w:rPr>
-        <w:t xml:space="preserve"> I applicable globally</w:t>
+        <w:t>css I applicable globally</w:t>
       </w:r>
     </w:p>
     <w:p>
@@ -3685,7 +2799,7 @@
           <w:lang w:val="en-US"/>
         </w:rPr>
       </w:pPr>
-      <w:hyperlink r:id="rId36" w:history="1">
+      <w:hyperlink r:id="rId37" w:history="1">
         <w:r>
           <w:rPr>
             <w:rStyle w:val="Hyperlink"/>
@@ -3707,7 +2821,6 @@
       <w:pPr>
         <w:ind w:firstLine="720"/>
       </w:pPr>
-      <w:proofErr w:type="spellStart"/>
       <w:r>
         <w:rPr>
           <w:b/>
@@ -3716,7 +2829,6 @@
         </w:rPr>
         <w:t>Bootsrap</w:t>
       </w:r>
-      <w:proofErr w:type="spellEnd"/>
       <w:r>
         <w:rPr>
           <w:lang w:val="en-US"/>
@@ -3758,21 +2870,7 @@
         <w:rPr>
           <w:lang w:val="en-US"/>
         </w:rPr>
-        <w:t xml:space="preserve">Use </w:t>
-      </w:r>
-      <w:proofErr w:type="spellStart"/>
-      <w:r>
-        <w:rPr>
-          <w:lang w:val="en-US"/>
-        </w:rPr>
-        <w:t>cdn</w:t>
-      </w:r>
-      <w:proofErr w:type="spellEnd"/>
-      <w:r>
-        <w:rPr>
-          <w:lang w:val="en-US"/>
-        </w:rPr>
-        <w:t xml:space="preserve"> link to index.html</w:t>
+        <w:t>Use cdn link to index.html</w:t>
       </w:r>
     </w:p>
     <w:p>
@@ -3797,83 +2895,61 @@
           <w:lang w:val="en-US"/>
         </w:rPr>
       </w:pPr>
-      <w:proofErr w:type="spellStart"/>
       <w:r>
         <w:rPr>
           <w:color w:val="FFFFFF" w:themeColor="background1"/>
           <w:highlight w:val="black"/>
           <w:lang w:val="en-US"/>
         </w:rPr>
-        <w:t>npm</w:t>
-      </w:r>
-      <w:proofErr w:type="spellEnd"/>
+        <w:t xml:space="preserve">npm </w:t>
+      </w:r>
       <w:r>
         <w:rPr>
           <w:color w:val="FFFFFF" w:themeColor="background1"/>
           <w:highlight w:val="black"/>
           <w:lang w:val="en-US"/>
         </w:rPr>
-        <w:t xml:space="preserve"> </w:t>
-      </w:r>
-      <w:proofErr w:type="spellStart"/>
+        <w:t>i</w:t>
+      </w:r>
       <w:r>
         <w:rPr>
           <w:color w:val="FFFFFF" w:themeColor="background1"/>
           <w:highlight w:val="black"/>
           <w:lang w:val="en-US"/>
         </w:rPr>
-        <w:t>i</w:t>
-      </w:r>
-      <w:proofErr w:type="spellEnd"/>
+        <w:t xml:space="preserve"> –save bootstrap</w:t>
+      </w:r>
+      <w:r>
+        <w:rPr>
+          <w:color w:val="FFFFFF" w:themeColor="background1"/>
+          <w:lang w:val="en-US"/>
+        </w:rPr>
+        <w:t xml:space="preserve"> </w:t>
+      </w:r>
+      <w:r>
+        <w:rPr>
+          <w:lang w:val="en-US"/>
+        </w:rPr>
+        <w:t>for latest version</w:t>
+      </w:r>
+    </w:p>
+    <w:p>
+      <w:pPr>
+        <w:ind w:firstLine="720"/>
+        <w:rPr>
+          <w:color w:val="FFFFFF" w:themeColor="background1"/>
+          <w:lang w:val="en-US"/>
+        </w:rPr>
+      </w:pPr>
       <w:r>
         <w:rPr>
           <w:color w:val="FFFFFF" w:themeColor="background1"/>
           <w:highlight w:val="black"/>
           <w:lang w:val="en-US"/>
         </w:rPr>
-        <w:t xml:space="preserve"> –save bootstrap</w:t>
-      </w:r>
-      <w:r>
-        <w:rPr>
-          <w:color w:val="FFFFFF" w:themeColor="background1"/>
-          <w:lang w:val="en-US"/>
-        </w:rPr>
-        <w:t xml:space="preserve"> </w:t>
-      </w:r>
-      <w:r>
-        <w:rPr>
-          <w:lang w:val="en-US"/>
-        </w:rPr>
-        <w:t>for latest version</w:t>
-      </w:r>
-    </w:p>
-    <w:p>
-      <w:pPr>
-        <w:ind w:firstLine="720"/>
-        <w:rPr>
-          <w:color w:val="FFFFFF" w:themeColor="background1"/>
-          <w:lang w:val="en-US"/>
-        </w:rPr>
-      </w:pPr>
-      <w:proofErr w:type="spellStart"/>
-      <w:r>
-        <w:rPr>
-          <w:color w:val="FFFFFF" w:themeColor="background1"/>
-          <w:highlight w:val="black"/>
-          <w:lang w:val="en-US"/>
-        </w:rPr>
-        <w:t>npm</w:t>
-      </w:r>
-      <w:proofErr w:type="spellEnd"/>
-      <w:r>
-        <w:rPr>
-          <w:color w:val="FFFFFF" w:themeColor="background1"/>
-          <w:highlight w:val="black"/>
-          <w:lang w:val="en-US"/>
-        </w:rPr>
-        <w:t xml:space="preserve"> install –save </w:t>
-      </w:r>
-      <w:hyperlink r:id="rId37" w:history="1">
+        <w:t xml:space="preserve">npm install –save </w:t>
+      </w:r>
+      <w:hyperlink r:id="rId38" w:history="1">
         <w:r>
           <w:rPr>
             <w:rStyle w:val="Hyperlink"/>
@@ -3904,20 +2980,11 @@
           <w:highlight w:val="black"/>
           <w:lang w:val="en-US"/>
         </w:rPr>
-        <w:t xml:space="preserve">ng </w:t>
-      </w:r>
-      <w:proofErr w:type="gramStart"/>
+        <w:t>ng version</w:t>
+      </w:r>
       <w:r>
         <w:rPr>
           <w:color w:val="FFFFFF" w:themeColor="background1"/>
-          <w:highlight w:val="black"/>
-          <w:lang w:val="en-US"/>
-        </w:rPr>
-        <w:t>version</w:t>
-      </w:r>
-      <w:r>
-        <w:rPr>
-          <w:color w:val="FFFFFF" w:themeColor="background1"/>
           <w:lang w:val="en-US"/>
         </w:rPr>
         <w:t xml:space="preserve">  </w:t>
@@ -3926,14 +2993,7 @@
         <w:rPr>
           <w:lang w:val="en-US"/>
         </w:rPr>
-        <w:t>/</w:t>
-      </w:r>
-      <w:proofErr w:type="gramEnd"/>
-      <w:r>
-        <w:rPr>
-          <w:lang w:val="en-US"/>
-        </w:rPr>
-        <w:t>/to check version of application</w:t>
+        <w:t>//to check version of application</w:t>
       </w:r>
     </w:p>
     <w:p>
@@ -3985,7 +3045,7 @@
           <w:lang w:val="en-US"/>
         </w:rPr>
       </w:pPr>
-      <w:hyperlink r:id="rId38" w:history="1">
+      <w:hyperlink r:id="rId39" w:history="1">
         <w:r>
           <w:rPr>
             <w:rStyle w:val="Hyperlink"/>
@@ -4023,7 +3083,7 @@
                     <pic:cNvPicPr/>
                   </pic:nvPicPr>
                   <pic:blipFill>
-                    <a:blip r:embed="rId39"/>
+                    <a:blip r:embed="rId40"/>
                     <a:stretch>
                       <a:fillRect/>
                     </a:stretch>
@@ -4058,48 +3118,125 @@
           <w:highlight w:val="black"/>
           <w:lang w:val="en-US"/>
         </w:rPr>
-        <w:t xml:space="preserve">ng </w:t>
-      </w:r>
-      <w:proofErr w:type="gramStart"/>
+        <w:t>ng generate component topheader</w:t>
+      </w:r>
+      <w:r>
+        <w:rPr>
+          <w:color w:val="FFFFFF" w:themeColor="background1"/>
+          <w:lang w:val="en-US"/>
+        </w:rPr>
+        <w:t xml:space="preserve">      </w:t>
+      </w:r>
+      <w:r>
+        <w:rPr>
+          <w:lang w:val="en-US"/>
+        </w:rPr>
+        <w:t xml:space="preserve"> OR</w:t>
+      </w:r>
+    </w:p>
+    <w:p>
+      <w:pPr>
+        <w:ind w:firstLine="720"/>
+        <w:rPr>
+          <w:color w:val="FFFFFF" w:themeColor="background1"/>
+          <w:lang w:val="en-US"/>
+        </w:rPr>
+      </w:pPr>
       <w:r>
         <w:rPr>
           <w:color w:val="FFFFFF" w:themeColor="background1"/>
           <w:highlight w:val="black"/>
           <w:lang w:val="en-US"/>
         </w:rPr>
-        <w:t>generate</w:t>
-      </w:r>
-      <w:proofErr w:type="gramEnd"/>
-      <w:r>
+        <w:t>ng g c topheader</w:t>
+      </w:r>
+    </w:p>
+    <w:p>
+      <w:pPr>
+        <w:ind w:firstLine="720"/>
+        <w:rPr>
+          <w:lang w:val="en-US"/>
+        </w:rPr>
+      </w:pPr>
+      <w:r>
+        <w:rPr>
+          <w:color w:val="FFFFFF" w:themeColor="background1"/>
+          <w:lang w:val="en-US"/>
+        </w:rPr>
+        <w:t>a</w:t>
+      </w:r>
+      <w:r>
+        <w:rPr>
+          <w:lang w:val="en-US"/>
+        </w:rPr>
+        <w:t>And use into app component.html file as html tag &lt;topheader/&gt;</w:t>
+      </w:r>
+    </w:p>
+    <w:p>
+      <w:pPr>
+        <w:ind w:firstLine="720"/>
+        <w:rPr>
+          <w:lang w:val="en-US"/>
+        </w:rPr>
+      </w:pPr>
+      <w:r>
+        <w:rPr>
+          <w:color w:val="FFFFFF" w:themeColor="background1"/>
+          <w:lang w:val="en-US"/>
+        </w:rPr>
+        <w:t>i</w:t>
+      </w:r>
+      <w:r>
+        <w:rPr>
+          <w:lang w:val="en-US"/>
+        </w:rPr>
+        <w:t>In component files component.name.spec.ts file.This is for unit testing purpose</w:t>
+      </w:r>
+      <w:r>
+        <w:rPr>
+          <w:lang w:val="en-US"/>
+        </w:rPr>
+        <w:t>.</w:t>
+      </w:r>
+    </w:p>
+    <w:p>
+      <w:pPr>
+        <w:ind w:firstLine="720"/>
+        <w:rPr>
+          <w:lang w:val="en-US"/>
+        </w:rPr>
+      </w:pPr>
+    </w:p>
+    <w:p>
+      <w:pPr>
+        <w:ind w:firstLine="720"/>
+        <w:rPr>
+          <w:lang w:val="en-US"/>
+        </w:rPr>
+      </w:pPr>
+      <w:r>
+        <w:rPr>
+          <w:lang w:val="en-US"/>
+        </w:rPr>
+        <w:t>Now, create child component&gt;go to parent component folder..</w:t>
+      </w:r>
+    </w:p>
+    <w:p>
+      <w:pPr>
+        <w:ind w:firstLine="720"/>
         <w:rPr>
           <w:color w:val="FFFFFF" w:themeColor="background1"/>
           <w:highlight w:val="black"/>
           <w:lang w:val="en-US"/>
         </w:rPr>
-        <w:t xml:space="preserve"> component </w:t>
-      </w:r>
-      <w:proofErr w:type="spellStart"/>
+      </w:pPr>
       <w:r>
         <w:rPr>
           <w:color w:val="FFFFFF" w:themeColor="background1"/>
           <w:highlight w:val="black"/>
           <w:lang w:val="en-US"/>
         </w:rPr>
-        <w:t>topheader</w:t>
-      </w:r>
-      <w:proofErr w:type="spellEnd"/>
-      <w:r>
-        <w:rPr>
-          <w:color w:val="FFFFFF" w:themeColor="background1"/>
-          <w:lang w:val="en-US"/>
-        </w:rPr>
-        <w:t xml:space="preserve">      </w:t>
-      </w:r>
-      <w:r>
-        <w:rPr>
-          <w:lang w:val="en-US"/>
-        </w:rPr>
-        <w:t xml:space="preserve"> OR</w:t>
+        <w:t xml:space="preserve">cd src/app/parentfolder  </w:t>
       </w:r>
     </w:p>
     <w:p>
@@ -4116,250 +3253,7 @@
           <w:highlight w:val="black"/>
           <w:lang w:val="en-US"/>
         </w:rPr>
-        <w:t xml:space="preserve">ng g c </w:t>
-      </w:r>
-      <w:proofErr w:type="spellStart"/>
-      <w:r>
-        <w:rPr>
-          <w:color w:val="FFFFFF" w:themeColor="background1"/>
-          <w:highlight w:val="black"/>
-          <w:lang w:val="en-US"/>
-        </w:rPr>
-        <w:t>topheader</w:t>
-      </w:r>
-      <w:proofErr w:type="spellEnd"/>
-    </w:p>
-    <w:p>
-      <w:pPr>
-        <w:ind w:firstLine="720"/>
-        <w:rPr>
-          <w:lang w:val="en-US"/>
-        </w:rPr>
-      </w:pPr>
-      <w:proofErr w:type="spellStart"/>
-      <w:r>
-        <w:rPr>
-          <w:color w:val="FFFFFF" w:themeColor="background1"/>
-          <w:lang w:val="en-US"/>
-        </w:rPr>
-        <w:t>a</w:t>
-      </w:r>
-      <w:r>
-        <w:rPr>
-          <w:lang w:val="en-US"/>
-        </w:rPr>
-        <w:t>And</w:t>
-      </w:r>
-      <w:proofErr w:type="spellEnd"/>
-      <w:r>
-        <w:rPr>
-          <w:lang w:val="en-US"/>
-        </w:rPr>
-        <w:t xml:space="preserve"> use into app component.html file as html tag &lt;</w:t>
-      </w:r>
-      <w:proofErr w:type="spellStart"/>
-      <w:r>
-        <w:rPr>
-          <w:lang w:val="en-US"/>
-        </w:rPr>
-        <w:t>topheader</w:t>
-      </w:r>
-      <w:proofErr w:type="spellEnd"/>
-      <w:r>
-        <w:rPr>
-          <w:lang w:val="en-US"/>
-        </w:rPr>
-        <w:t>/&gt;</w:t>
-      </w:r>
-    </w:p>
-    <w:p>
-      <w:pPr>
-        <w:ind w:firstLine="720"/>
-        <w:rPr>
-          <w:lang w:val="en-US"/>
-        </w:rPr>
-      </w:pPr>
-      <w:proofErr w:type="spellStart"/>
-      <w:r>
-        <w:rPr>
-          <w:color w:val="FFFFFF" w:themeColor="background1"/>
-          <w:lang w:val="en-US"/>
-        </w:rPr>
-        <w:t>i</w:t>
-      </w:r>
-      <w:r>
-        <w:rPr>
-          <w:lang w:val="en-US"/>
-        </w:rPr>
-        <w:t>In</w:t>
-      </w:r>
-      <w:proofErr w:type="spellEnd"/>
-      <w:r>
-        <w:rPr>
-          <w:lang w:val="en-US"/>
-        </w:rPr>
-        <w:t xml:space="preserve"> component files </w:t>
-      </w:r>
-      <w:proofErr w:type="spellStart"/>
-      <w:proofErr w:type="gramStart"/>
-      <w:r>
-        <w:rPr>
-          <w:lang w:val="en-US"/>
-        </w:rPr>
-        <w:t>component.name.spec</w:t>
-      </w:r>
-      <w:proofErr w:type="gramEnd"/>
-      <w:r>
-        <w:rPr>
-          <w:lang w:val="en-US"/>
-        </w:rPr>
-        <w:t>.ts</w:t>
-      </w:r>
-      <w:proofErr w:type="spellEnd"/>
-      <w:r>
-        <w:rPr>
-          <w:lang w:val="en-US"/>
-        </w:rPr>
-        <w:t xml:space="preserve"> </w:t>
-      </w:r>
-      <w:proofErr w:type="spellStart"/>
-      <w:r>
-        <w:rPr>
-          <w:lang w:val="en-US"/>
-        </w:rPr>
-        <w:t>file.This</w:t>
-      </w:r>
-      <w:proofErr w:type="spellEnd"/>
-      <w:r>
-        <w:rPr>
-          <w:lang w:val="en-US"/>
-        </w:rPr>
-        <w:t xml:space="preserve"> is for unit testing purpose</w:t>
-      </w:r>
-      <w:r>
-        <w:rPr>
-          <w:lang w:val="en-US"/>
-        </w:rPr>
-        <w:t>.</w:t>
-      </w:r>
-    </w:p>
-    <w:p>
-      <w:pPr>
-        <w:ind w:firstLine="720"/>
-        <w:rPr>
-          <w:lang w:val="en-US"/>
-        </w:rPr>
-      </w:pPr>
-    </w:p>
-    <w:p>
-      <w:pPr>
-        <w:ind w:firstLine="720"/>
-        <w:rPr>
-          <w:lang w:val="en-US"/>
-        </w:rPr>
-      </w:pPr>
-      <w:r>
-        <w:rPr>
-          <w:lang w:val="en-US"/>
-        </w:rPr>
-        <w:t xml:space="preserve">Now, create child component&gt;go to parent component </w:t>
-      </w:r>
-      <w:proofErr w:type="gramStart"/>
-      <w:r>
-        <w:rPr>
-          <w:lang w:val="en-US"/>
-        </w:rPr>
-        <w:t>folder..</w:t>
-      </w:r>
-      <w:proofErr w:type="gramEnd"/>
-    </w:p>
-    <w:p>
-      <w:pPr>
-        <w:ind w:firstLine="720"/>
-        <w:rPr>
-          <w:color w:val="FFFFFF" w:themeColor="background1"/>
-          <w:highlight w:val="black"/>
-          <w:lang w:val="en-US"/>
-        </w:rPr>
-      </w:pPr>
-      <w:r>
-        <w:rPr>
-          <w:color w:val="FFFFFF" w:themeColor="background1"/>
-          <w:highlight w:val="black"/>
-          <w:lang w:val="en-US"/>
-        </w:rPr>
-        <w:t xml:space="preserve">cd </w:t>
-      </w:r>
-      <w:proofErr w:type="spellStart"/>
-      <w:r>
-        <w:rPr>
-          <w:color w:val="FFFFFF" w:themeColor="background1"/>
-          <w:highlight w:val="black"/>
-          <w:lang w:val="en-US"/>
-        </w:rPr>
-        <w:t>src</w:t>
-      </w:r>
-      <w:proofErr w:type="spellEnd"/>
-      <w:r>
-        <w:rPr>
-          <w:color w:val="FFFFFF" w:themeColor="background1"/>
-          <w:highlight w:val="black"/>
-          <w:lang w:val="en-US"/>
-        </w:rPr>
-        <w:t>/app/</w:t>
-      </w:r>
-      <w:proofErr w:type="spellStart"/>
-      <w:r>
-        <w:rPr>
-          <w:color w:val="FFFFFF" w:themeColor="background1"/>
-          <w:highlight w:val="black"/>
-          <w:lang w:val="en-US"/>
-        </w:rPr>
-        <w:t>parentfolder</w:t>
-      </w:r>
-      <w:proofErr w:type="spellEnd"/>
-      <w:r>
-        <w:rPr>
-          <w:color w:val="FFFFFF" w:themeColor="background1"/>
-          <w:highlight w:val="black"/>
-          <w:lang w:val="en-US"/>
-        </w:rPr>
-        <w:t xml:space="preserve">  </w:t>
-      </w:r>
-    </w:p>
-    <w:p>
-      <w:pPr>
-        <w:ind w:firstLine="720"/>
-        <w:rPr>
-          <w:color w:val="FFFFFF" w:themeColor="background1"/>
-          <w:lang w:val="en-US"/>
-        </w:rPr>
-      </w:pPr>
-      <w:r>
-        <w:rPr>
-          <w:color w:val="FFFFFF" w:themeColor="background1"/>
-          <w:highlight w:val="black"/>
-          <w:lang w:val="en-US"/>
-        </w:rPr>
-        <w:t xml:space="preserve">and </w:t>
-      </w:r>
-      <w:proofErr w:type="spellStart"/>
-      <w:r>
-        <w:rPr>
-          <w:color w:val="FFFFFF" w:themeColor="background1"/>
-          <w:highlight w:val="black"/>
-          <w:lang w:val="en-US"/>
-        </w:rPr>
-        <w:t>werit</w:t>
-      </w:r>
-      <w:proofErr w:type="spellEnd"/>
-      <w:r>
-        <w:rPr>
-          <w:color w:val="FFFFFF" w:themeColor="background1"/>
-          <w:highlight w:val="black"/>
-          <w:lang w:val="en-US"/>
-        </w:rPr>
-        <w:t xml:space="preserve"> ng g c childcompo.name</w:t>
+        <w:t>and werit ng g c childcompo.name</w:t>
       </w:r>
     </w:p>
     <w:p>
@@ -4414,7 +3308,7 @@
           <w:lang w:val="en-US"/>
         </w:rPr>
       </w:pPr>
-      <w:hyperlink r:id="rId40" w:history="1">
+      <w:hyperlink r:id="rId41" w:history="1">
         <w:r>
           <w:rPr>
             <w:rStyle w:val="Hyperlink"/>
@@ -4523,7 +3417,7 @@
                     <pic:cNvPicPr/>
                   </pic:nvPicPr>
                   <pic:blipFill>
-                    <a:blip r:embed="rId41"/>
+                    <a:blip r:embed="rId42"/>
                     <a:stretch>
                       <a:fillRect/>
                     </a:stretch>
@@ -4585,7 +3479,7 @@
           <w:lang w:val="en-US"/>
         </w:rPr>
       </w:pPr>
-      <w:hyperlink r:id="rId42" w:history="1">
+      <w:hyperlink r:id="rId43" w:history="1">
         <w:r>
           <w:rPr>
             <w:rStyle w:val="Hyperlink"/>
@@ -4623,7 +3517,7 @@
                     <pic:cNvPicPr/>
                   </pic:nvPicPr>
                   <pic:blipFill>
-                    <a:blip r:embed="rId43"/>
+                    <a:blip r:embed="rId44"/>
                     <a:stretch>
                       <a:fillRect/>
                     </a:stretch>
@@ -4664,7 +3558,7 @@
                     <pic:cNvPicPr/>
                   </pic:nvPicPr>
                   <pic:blipFill>
-                    <a:blip r:embed="rId44"/>
+                    <a:blip r:embed="rId45"/>
                     <a:stretch>
                       <a:fillRect/>
                     </a:stretch>
@@ -4706,7 +3600,7 @@
                     <pic:cNvPicPr/>
                   </pic:nvPicPr>
                   <pic:blipFill>
-                    <a:blip r:embed="rId45"/>
+                    <a:blip r:embed="rId46"/>
                     <a:stretch>
                       <a:fillRect/>
                     </a:stretch>
@@ -4753,7 +3647,7 @@
                     <pic:cNvPicPr/>
                   </pic:nvPicPr>
                   <pic:blipFill>
-                    <a:blip r:embed="rId46"/>
+                    <a:blip r:embed="rId47"/>
                     <a:stretch>
                       <a:fillRect/>
                     </a:stretch>
@@ -4807,7 +3701,7 @@
           <w:lang w:val="en-US"/>
         </w:rPr>
       </w:pPr>
-      <w:hyperlink r:id="rId47" w:history="1">
+      <w:hyperlink r:id="rId48" w:history="1">
         <w:r>
           <w:rPr>
             <w:rStyle w:val="Hyperlink"/>
@@ -4850,107 +3744,35 @@
         <w:rPr>
           <w:lang w:val="en-US"/>
         </w:rPr>
-        <w:t xml:space="preserve">use in html </w:t>
-      </w:r>
-      <w:proofErr w:type="gramStart"/>
-      <w:r>
-        <w:rPr>
-          <w:lang w:val="en-US"/>
-        </w:rPr>
-        <w:t>template ,with</w:t>
-      </w:r>
-      <w:proofErr w:type="gramEnd"/>
-      <w:r>
-        <w:rPr>
-          <w:lang w:val="en-US"/>
-        </w:rPr>
-        <w:t xml:space="preserve"> {{}}</w:t>
-      </w:r>
-    </w:p>
-    <w:p>
-      <w:pPr>
-        <w:ind w:firstLine="720"/>
-        <w:rPr>
-          <w:lang w:val="en-US"/>
-        </w:rPr>
-      </w:pPr>
-      <w:r>
-        <w:rPr>
-          <w:lang w:val="en-US"/>
-        </w:rPr>
-        <w:t xml:space="preserve">in {{}} we can write </w:t>
-      </w:r>
-      <w:proofErr w:type="spellStart"/>
-      <w:r>
-        <w:rPr>
-          <w:lang w:val="en-US"/>
-        </w:rPr>
-        <w:t>ts</w:t>
-      </w:r>
-      <w:proofErr w:type="spellEnd"/>
-      <w:r>
-        <w:rPr>
-          <w:lang w:val="en-US"/>
-        </w:rPr>
-        <w:t xml:space="preserve"> </w:t>
-      </w:r>
-      <w:proofErr w:type="spellStart"/>
-      <w:proofErr w:type="gramStart"/>
-      <w:r>
-        <w:rPr>
-          <w:lang w:val="en-US"/>
-        </w:rPr>
-        <w:t>code.Eg</w:t>
-      </w:r>
-      <w:proofErr w:type="spellEnd"/>
-      <w:proofErr w:type="gramEnd"/>
-      <w:r>
-        <w:rPr>
-          <w:lang w:val="en-US"/>
-        </w:rPr>
-        <w:t xml:space="preserve"> arithmetic calculations.</w:t>
-      </w:r>
-    </w:p>
-    <w:p>
-      <w:pPr>
-        <w:ind w:firstLine="720"/>
-        <w:rPr>
-          <w:lang w:val="en-US"/>
-        </w:rPr>
-      </w:pPr>
-      <w:r>
-        <w:rPr>
-          <w:lang w:val="en-US"/>
-        </w:rPr>
-        <w:t>Also in template {{</w:t>
-      </w:r>
-      <w:proofErr w:type="gramStart"/>
-      <w:r>
-        <w:rPr>
-          <w:lang w:val="en-US"/>
-        </w:rPr>
-        <w:t>}}we</w:t>
-      </w:r>
-      <w:proofErr w:type="gramEnd"/>
-      <w:r>
-        <w:rPr>
-          <w:lang w:val="en-US"/>
-        </w:rPr>
-        <w:t xml:space="preserve"> can call function (method) from </w:t>
-      </w:r>
-      <w:proofErr w:type="spellStart"/>
-      <w:r>
-        <w:rPr>
-          <w:lang w:val="en-US"/>
-        </w:rPr>
-        <w:t>ts</w:t>
-      </w:r>
-      <w:proofErr w:type="spellEnd"/>
-      <w:r>
-        <w:rPr>
-          <w:lang w:val="en-US"/>
-        </w:rPr>
-        <w:t xml:space="preserve"> file</w:t>
+        <w:t>use in html template ,with {{}}</w:t>
+      </w:r>
+    </w:p>
+    <w:p>
+      <w:pPr>
+        <w:ind w:firstLine="720"/>
+        <w:rPr>
+          <w:lang w:val="en-US"/>
+        </w:rPr>
+      </w:pPr>
+      <w:r>
+        <w:rPr>
+          <w:lang w:val="en-US"/>
+        </w:rPr>
+        <w:t>in {{}} we can write ts code.Eg arithmetic calculations.</w:t>
+      </w:r>
+    </w:p>
+    <w:p>
+      <w:pPr>
+        <w:ind w:firstLine="720"/>
+        <w:rPr>
+          <w:lang w:val="en-US"/>
+        </w:rPr>
+      </w:pPr>
+      <w:r>
+        <w:rPr>
+          <w:lang w:val="en-US"/>
+        </w:rPr>
+        <w:t>Also in template {{}}we can call function (method) from ts file</w:t>
       </w:r>
       <w:r>
         <w:rPr>
@@ -4970,57 +3792,13 @@
         <w:rPr>
           <w:lang w:val="en-US"/>
         </w:rPr>
-        <w:t xml:space="preserve">We can use inbuilt </w:t>
-      </w:r>
-      <w:proofErr w:type="spellStart"/>
-      <w:r>
-        <w:rPr>
-          <w:lang w:val="en-US"/>
-        </w:rPr>
-        <w:t>ts</w:t>
-      </w:r>
-      <w:proofErr w:type="spellEnd"/>
-      <w:r>
-        <w:rPr>
-          <w:lang w:val="en-US"/>
-        </w:rPr>
-        <w:t xml:space="preserve"> methods </w:t>
-      </w:r>
-      <w:proofErr w:type="spellStart"/>
-      <w:proofErr w:type="gramStart"/>
-      <w:r>
-        <w:rPr>
-          <w:lang w:val="en-US"/>
-        </w:rPr>
-        <w:t>eg.toFixed</w:t>
-      </w:r>
-      <w:proofErr w:type="spellEnd"/>
-      <w:proofErr w:type="gramEnd"/>
-      <w:r>
-        <w:rPr>
-          <w:lang w:val="en-US"/>
-        </w:rPr>
-        <w:t>(2).</w:t>
-      </w:r>
-      <w:r>
-        <w:rPr>
-          <w:lang w:val="en-US"/>
-        </w:rPr>
-        <w:t xml:space="preserve">//show value </w:t>
-      </w:r>
-      <w:proofErr w:type="spellStart"/>
-      <w:r>
-        <w:rPr>
-          <w:lang w:val="en-US"/>
-        </w:rPr>
-        <w:t>upto</w:t>
-      </w:r>
-      <w:proofErr w:type="spellEnd"/>
-      <w:r>
-        <w:rPr>
-          <w:lang w:val="en-US"/>
-        </w:rPr>
-        <w:t xml:space="preserve"> 2 decimals.</w:t>
+        <w:t>We can use inbuilt ts methods eg.toFixed(2).</w:t>
+      </w:r>
+      <w:r>
+        <w:rPr>
+          <w:lang w:val="en-US"/>
+        </w:rPr>
+        <w:t>//show value upto 2 decimals.</w:t>
       </w:r>
     </w:p>
     <w:p>
@@ -5041,44 +3819,8 @@
         <w:rPr>
           <w:lang w:val="en-US"/>
         </w:rPr>
-        <w:t xml:space="preserve">Also we can use </w:t>
-      </w:r>
-      <w:proofErr w:type="spellStart"/>
-      <w:r>
-        <w:rPr>
-          <w:lang w:val="en-US"/>
-        </w:rPr>
-        <w:t>turnary</w:t>
-      </w:r>
-      <w:proofErr w:type="spellEnd"/>
-      <w:r>
-        <w:rPr>
-          <w:lang w:val="en-US"/>
-        </w:rPr>
-        <w:t xml:space="preserve"> </w:t>
-      </w:r>
-      <w:proofErr w:type="gramStart"/>
-      <w:r>
-        <w:rPr>
-          <w:lang w:val="en-US"/>
-        </w:rPr>
-        <w:t>operator ,</w:t>
-      </w:r>
-      <w:proofErr w:type="spellStart"/>
-      <w:r>
-        <w:rPr>
-          <w:lang w:val="en-US"/>
-        </w:rPr>
-        <w:t>eg</w:t>
-      </w:r>
-      <w:proofErr w:type="gramEnd"/>
-      <w:r>
-        <w:rPr>
-          <w:lang w:val="en-US"/>
-        </w:rPr>
-        <w:t>.</w:t>
-      </w:r>
-      <w:proofErr w:type="spellEnd"/>
+        <w:t>Also we can use turnary operator ,eg.</w:t>
+      </w:r>
       <w:r>
         <w:rPr>
           <w:rFonts w:ascii="Consolas" w:hAnsi="Consolas"/>
@@ -5112,8 +3854,6 @@
         </w:rPr>
         <w:t>{{</w:t>
       </w:r>
-      <w:proofErr w:type="spellStart"/>
-      <w:proofErr w:type="gramStart"/>
       <w:r>
         <w:rPr>
           <w:rFonts w:ascii="Consolas" w:eastAsia="Times New Roman" w:hAnsi="Consolas" w:cs="Times New Roman"/>
@@ -5150,8 +3890,6 @@
         </w:rPr>
         <w:t>inStock</w:t>
       </w:r>
-      <w:proofErr w:type="spellEnd"/>
-      <w:proofErr w:type="gramEnd"/>
       <w:r>
         <w:rPr>
           <w:rFonts w:ascii="Consolas" w:eastAsia="Times New Roman" w:hAnsi="Consolas" w:cs="Times New Roman"/>
@@ -5212,7 +3950,6 @@
         </w:rPr>
         <w:t>+</w:t>
       </w:r>
-      <w:proofErr w:type="spellStart"/>
       <w:r>
         <w:rPr>
           <w:rFonts w:ascii="Consolas" w:eastAsia="Times New Roman" w:hAnsi="Consolas" w:cs="Times New Roman"/>
@@ -5249,7 +3986,6 @@
         </w:rPr>
         <w:t>inStock</w:t>
       </w:r>
-      <w:proofErr w:type="spellEnd"/>
       <w:r>
         <w:rPr>
           <w:rFonts w:ascii="Consolas" w:eastAsia="Times New Roman" w:hAnsi="Consolas" w:cs="Times New Roman"/>
@@ -5373,7 +4109,7 @@
           <w:lang w:val="en-US"/>
         </w:rPr>
       </w:pPr>
-      <w:hyperlink r:id="rId48" w:history="1">
+      <w:hyperlink r:id="rId49" w:history="1">
         <w:r>
           <w:rPr>
             <w:rStyle w:val="Hyperlink"/>
@@ -5411,7 +4147,7 @@
                     <pic:cNvPicPr/>
                   </pic:nvPicPr>
                   <pic:blipFill>
-                    <a:blip r:embed="rId49"/>
+                    <a:blip r:embed="rId50"/>
                     <a:stretch>
                       <a:fillRect/>
                     </a:stretch>
@@ -5488,22 +4224,8 @@
           <w:lang w:eastAsia="en-IN"/>
           <w14:ligatures w14:val="none"/>
         </w:rPr>
-        <w:t>&lt;</w:t>
-      </w:r>
-      <w:proofErr w:type="spellStart"/>
-      <w:r>
-        <w:rPr>
-          <w:rFonts w:ascii="Consolas" w:eastAsia="Times New Roman" w:hAnsi="Consolas" w:cs="Times New Roman"/>
-          <w:color w:val="800000"/>
-          <w:kern w:val="0"/>
-          <w:sz w:val="21"/>
-          <w:szCs w:val="21"/>
-          <w:lang w:eastAsia="en-IN"/>
-          <w14:ligatures w14:val="none"/>
-        </w:rPr>
-        <w:t>img</w:t>
-      </w:r>
-      <w:proofErr w:type="spellEnd"/>
+        <w:t>&lt;img</w:t>
+      </w:r>
       <w:r>
         <w:rPr>
           <w:rFonts w:ascii="Consolas" w:eastAsia="Times New Roman" w:hAnsi="Consolas" w:cs="Times New Roman"/>
@@ -5526,33 +4248,7 @@
           <w:lang w:eastAsia="en-IN"/>
           <w14:ligatures w14:val="none"/>
         </w:rPr>
-        <w:t>[</w:t>
-      </w:r>
-      <w:proofErr w:type="spellStart"/>
-      <w:r>
-        <w:rPr>
-          <w:rFonts w:ascii="Consolas" w:eastAsia="Times New Roman" w:hAnsi="Consolas" w:cs="Times New Roman"/>
-          <w:color w:val="E50000"/>
-          <w:kern w:val="0"/>
-          <w:sz w:val="21"/>
-          <w:szCs w:val="21"/>
-          <w:lang w:eastAsia="en-IN"/>
-          <w14:ligatures w14:val="none"/>
-        </w:rPr>
-        <w:t>src</w:t>
-      </w:r>
-      <w:proofErr w:type="spellEnd"/>
-      <w:r>
-        <w:rPr>
-          <w:rFonts w:ascii="Consolas" w:eastAsia="Times New Roman" w:hAnsi="Consolas" w:cs="Times New Roman"/>
-          <w:color w:val="E50000"/>
-          <w:kern w:val="0"/>
-          <w:sz w:val="21"/>
-          <w:szCs w:val="21"/>
-          <w:lang w:eastAsia="en-IN"/>
-          <w14:ligatures w14:val="none"/>
-        </w:rPr>
-        <w:t>]</w:t>
+        <w:t>[src]</w:t>
       </w:r>
       <w:r>
         <w:rPr>
@@ -5578,8 +4274,6 @@
         </w:rPr>
         <w:t>"</w:t>
       </w:r>
-      <w:proofErr w:type="spellStart"/>
-      <w:proofErr w:type="gramStart"/>
       <w:r>
         <w:rPr>
           <w:rFonts w:ascii="Consolas" w:eastAsia="Times New Roman" w:hAnsi="Consolas" w:cs="Times New Roman"/>
@@ -5616,8 +4310,6 @@
         </w:rPr>
         <w:t>productImage</w:t>
       </w:r>
-      <w:proofErr w:type="spellEnd"/>
-      <w:proofErr w:type="gramEnd"/>
       <w:r>
         <w:rPr>
           <w:rFonts w:ascii="Consolas" w:eastAsia="Times New Roman" w:hAnsi="Consolas" w:cs="Times New Roman"/>
@@ -5697,33 +4389,7 @@
           <w:lang w:eastAsia="en-IN"/>
           <w14:ligatures w14:val="none"/>
         </w:rPr>
-        <w:t xml:space="preserve">String interpolation is not always </w:t>
-      </w:r>
-      <w:proofErr w:type="gramStart"/>
-      <w:r>
-        <w:rPr>
-          <w:rFonts w:ascii="Consolas" w:eastAsia="Times New Roman" w:hAnsi="Consolas" w:cs="Times New Roman"/>
-          <w:color w:val="A31515"/>
-          <w:kern w:val="0"/>
-          <w:sz w:val="21"/>
-          <w:szCs w:val="21"/>
-          <w:lang w:eastAsia="en-IN"/>
-          <w14:ligatures w14:val="none"/>
-        </w:rPr>
-        <w:t>work ,</w:t>
-      </w:r>
-      <w:proofErr w:type="gramEnd"/>
-      <w:r>
-        <w:rPr>
-          <w:rFonts w:ascii="Consolas" w:eastAsia="Times New Roman" w:hAnsi="Consolas" w:cs="Times New Roman"/>
-          <w:color w:val="A31515"/>
-          <w:kern w:val="0"/>
-          <w:sz w:val="21"/>
-          <w:szCs w:val="21"/>
-          <w:lang w:eastAsia="en-IN"/>
-          <w14:ligatures w14:val="none"/>
-        </w:rPr>
-        <w:t xml:space="preserve"> so we use property binding</w:t>
+        <w:t>String interpolation is not always work , so we use property binding</w:t>
       </w:r>
       <w:r>
         <w:rPr>
@@ -5762,47 +4428,7 @@
           <w:lang w:eastAsia="en-IN"/>
           <w14:ligatures w14:val="none"/>
         </w:rPr>
-        <w:t xml:space="preserve">e.g. html attributes </w:t>
-      </w:r>
-      <w:proofErr w:type="spellStart"/>
-      <w:proofErr w:type="gramStart"/>
-      <w:r>
-        <w:rPr>
-          <w:rFonts w:ascii="Consolas" w:eastAsia="Times New Roman" w:hAnsi="Consolas" w:cs="Times New Roman"/>
-          <w:color w:val="A31515"/>
-          <w:kern w:val="0"/>
-          <w:sz w:val="21"/>
-          <w:szCs w:val="21"/>
-          <w:lang w:eastAsia="en-IN"/>
-          <w14:ligatures w14:val="none"/>
-        </w:rPr>
-        <w:t>disabled,hidden</w:t>
-      </w:r>
-      <w:proofErr w:type="gramEnd"/>
-      <w:r>
-        <w:rPr>
-          <w:rFonts w:ascii="Consolas" w:eastAsia="Times New Roman" w:hAnsi="Consolas" w:cs="Times New Roman"/>
-          <w:color w:val="A31515"/>
-          <w:kern w:val="0"/>
-          <w:sz w:val="21"/>
-          <w:szCs w:val="21"/>
-          <w:lang w:eastAsia="en-IN"/>
-          <w14:ligatures w14:val="none"/>
-        </w:rPr>
-        <w:t>,checked</w:t>
-      </w:r>
-      <w:proofErr w:type="spellEnd"/>
-      <w:r>
-        <w:rPr>
-          <w:rFonts w:ascii="Consolas" w:eastAsia="Times New Roman" w:hAnsi="Consolas" w:cs="Times New Roman"/>
-          <w:color w:val="A31515"/>
-          <w:kern w:val="0"/>
-          <w:sz w:val="21"/>
-          <w:szCs w:val="21"/>
-          <w:lang w:eastAsia="en-IN"/>
-          <w14:ligatures w14:val="none"/>
-        </w:rPr>
-        <w:t xml:space="preserve"> not work with string interpolation.</w:t>
+        <w:t>e.g. html attributes disabled,hidden,checked not work with string interpolation.</w:t>
       </w:r>
       <w:r>
         <w:rPr>
@@ -5841,61 +4467,7 @@
           <w:lang w:eastAsia="en-IN"/>
           <w14:ligatures w14:val="none"/>
         </w:rPr>
-        <w:t>Also use bind-</w:t>
-      </w:r>
-      <w:proofErr w:type="spellStart"/>
-      <w:proofErr w:type="gramStart"/>
-      <w:r>
-        <w:rPr>
-          <w:rFonts w:ascii="Consolas" w:eastAsia="Times New Roman" w:hAnsi="Consolas" w:cs="Times New Roman"/>
-          <w:color w:val="000000"/>
-          <w:kern w:val="0"/>
-          <w:sz w:val="21"/>
-          <w:szCs w:val="21"/>
-          <w:lang w:eastAsia="en-IN"/>
-          <w14:ligatures w14:val="none"/>
-        </w:rPr>
-        <w:t>attributeName</w:t>
-      </w:r>
-      <w:proofErr w:type="spellEnd"/>
-      <w:r>
-        <w:rPr>
-          <w:rFonts w:ascii="Consolas" w:eastAsia="Times New Roman" w:hAnsi="Consolas" w:cs="Times New Roman"/>
-          <w:color w:val="000000"/>
-          <w:kern w:val="0"/>
-          <w:sz w:val="21"/>
-          <w:szCs w:val="21"/>
-          <w:lang w:eastAsia="en-IN"/>
-          <w14:ligatures w14:val="none"/>
-        </w:rPr>
-        <w:t xml:space="preserve">  </w:t>
-      </w:r>
-      <w:proofErr w:type="spellStart"/>
-      <w:r>
-        <w:rPr>
-          <w:rFonts w:ascii="Consolas" w:eastAsia="Times New Roman" w:hAnsi="Consolas" w:cs="Times New Roman"/>
-          <w:color w:val="000000"/>
-          <w:kern w:val="0"/>
-          <w:sz w:val="21"/>
-          <w:szCs w:val="21"/>
-          <w:lang w:eastAsia="en-IN"/>
-          <w14:ligatures w14:val="none"/>
-        </w:rPr>
-        <w:t>eg</w:t>
-      </w:r>
-      <w:proofErr w:type="spellEnd"/>
-      <w:proofErr w:type="gramEnd"/>
-      <w:r>
-        <w:rPr>
-          <w:rFonts w:ascii="Consolas" w:eastAsia="Times New Roman" w:hAnsi="Consolas" w:cs="Times New Roman"/>
-          <w:color w:val="000000"/>
-          <w:kern w:val="0"/>
-          <w:sz w:val="21"/>
-          <w:szCs w:val="21"/>
-          <w:lang w:eastAsia="en-IN"/>
-          <w14:ligatures w14:val="none"/>
-        </w:rPr>
-        <w:t xml:space="preserve"> </w:t>
+        <w:t xml:space="preserve">Also use bind-attributeName  eg </w:t>
       </w:r>
       <w:r>
         <w:rPr>
@@ -6011,7 +4583,7 @@
                     <pic:cNvPicPr/>
                   </pic:nvPicPr>
                   <pic:blipFill>
-                    <a:blip r:embed="rId50"/>
+                    <a:blip r:embed="rId51"/>
                     <a:stretch>
                       <a:fillRect/>
                     </a:stretch>
@@ -6046,31 +4618,17 @@
           <w14:ligatures w14:val="none"/>
         </w:rPr>
       </w:pPr>
-      <w:proofErr w:type="spellStart"/>
-      <w:r>
-        <w:rPr>
-          <w:rFonts w:ascii="Consolas" w:eastAsia="Times New Roman" w:hAnsi="Consolas" w:cs="Times New Roman"/>
-          <w:color w:val="000000"/>
-          <w:kern w:val="0"/>
-          <w:sz w:val="21"/>
-          <w:szCs w:val="21"/>
-          <w:lang w:eastAsia="en-IN"/>
-          <w14:ligatures w14:val="none"/>
-        </w:rPr>
-        <w:t>Accecibility</w:t>
-      </w:r>
-      <w:proofErr w:type="spellEnd"/>
-      <w:r>
-        <w:rPr>
-          <w:rFonts w:ascii="Consolas" w:eastAsia="Times New Roman" w:hAnsi="Consolas" w:cs="Times New Roman"/>
-          <w:color w:val="000000"/>
-          <w:kern w:val="0"/>
-          <w:sz w:val="21"/>
-          <w:szCs w:val="21"/>
-          <w:lang w:eastAsia="en-IN"/>
-          <w14:ligatures w14:val="none"/>
-        </w:rPr>
-        <w:t xml:space="preserve"> attributes and data attributes</w:t>
+      <w:r>
+        <w:rPr>
+          <w:rFonts w:ascii="Consolas" w:eastAsia="Times New Roman" w:hAnsi="Consolas" w:cs="Times New Roman"/>
+          <w:color w:val="000000"/>
+          <w:kern w:val="0"/>
+          <w:sz w:val="21"/>
+          <w:szCs w:val="21"/>
+          <w:lang w:eastAsia="en-IN"/>
+          <w14:ligatures w14:val="none"/>
+        </w:rPr>
+        <w:t>Accecibility attributes and data attributes</w:t>
       </w:r>
       <w:r>
         <w:rPr>
@@ -6099,7 +4657,7 @@
                     <pic:cNvPicPr/>
                   </pic:nvPicPr>
                   <pic:blipFill>
-                    <a:blip r:embed="rId51"/>
+                    <a:blip r:embed="rId52"/>
                     <a:stretch>
                       <a:fillRect/>
                     </a:stretch>
@@ -6267,35 +4825,7 @@
           <w:lang w:eastAsia="en-IN"/>
           <w14:ligatures w14:val="none"/>
         </w:rPr>
-        <w:t>[</w:t>
-      </w:r>
-      <w:proofErr w:type="spellStart"/>
-      <w:proofErr w:type="gramStart"/>
-      <w:r>
-        <w:rPr>
-          <w:rFonts w:ascii="Consolas" w:eastAsia="Times New Roman" w:hAnsi="Consolas" w:cs="Times New Roman"/>
-          <w:color w:val="E50000"/>
-          <w:kern w:val="0"/>
-          <w:sz w:val="21"/>
-          <w:szCs w:val="21"/>
-          <w:lang w:eastAsia="en-IN"/>
-          <w14:ligatures w14:val="none"/>
-        </w:rPr>
-        <w:t>attr.aria</w:t>
-      </w:r>
-      <w:proofErr w:type="spellEnd"/>
-      <w:proofErr w:type="gramEnd"/>
-      <w:r>
-        <w:rPr>
-          <w:rFonts w:ascii="Consolas" w:eastAsia="Times New Roman" w:hAnsi="Consolas" w:cs="Times New Roman"/>
-          <w:color w:val="E50000"/>
-          <w:kern w:val="0"/>
-          <w:sz w:val="21"/>
-          <w:szCs w:val="21"/>
-          <w:lang w:eastAsia="en-IN"/>
-          <w14:ligatures w14:val="none"/>
-        </w:rPr>
-        <w:t>-hidden]</w:t>
+        <w:t>[attr.aria-hidden]</w:t>
       </w:r>
       <w:r>
         <w:rPr>
@@ -6414,7 +4944,7 @@
           <w14:ligatures w14:val="none"/>
         </w:rPr>
       </w:pPr>
-      <w:hyperlink r:id="rId52" w:history="1">
+      <w:hyperlink r:id="rId53" w:history="1">
         <w:r>
           <w:rPr>
             <w:rStyle w:val="Hyperlink"/>
@@ -6476,77 +5006,29 @@
           <w:rFonts w:ascii="Roboto" w:hAnsi="Roboto"/>
           <w:color w:val="0F0F0F"/>
         </w:rPr>
-        <w:t xml:space="preserve">Event Binding-data flow from view template to </w:t>
-      </w:r>
-      <w:proofErr w:type="spellStart"/>
+        <w:t xml:space="preserve">Event Binding-data flow from view template to ts component class.i.e. reverse of </w:t>
+      </w:r>
       <w:r>
         <w:rPr>
           <w:rFonts w:ascii="Roboto" w:hAnsi="Roboto"/>
           <w:color w:val="0F0F0F"/>
         </w:rPr>
-        <w:t>ts</w:t>
-      </w:r>
-      <w:proofErr w:type="spellEnd"/>
-      <w:r>
+        <w:t>string interpolation and property binding.</w:t>
+      </w:r>
+    </w:p>
+    <w:p>
+      <w:pPr>
+        <w:ind w:firstLine="720"/>
         <w:rPr>
           <w:rFonts w:ascii="Roboto" w:hAnsi="Roboto"/>
           <w:color w:val="0F0F0F"/>
         </w:rPr>
-        <w:t xml:space="preserve"> component </w:t>
-      </w:r>
-      <w:proofErr w:type="spellStart"/>
+      </w:pPr>
       <w:r>
         <w:rPr>
           <w:rFonts w:ascii="Roboto" w:hAnsi="Roboto"/>
           <w:color w:val="0F0F0F"/>
         </w:rPr>
-        <w:t>class.</w:t>
-      </w:r>
-      <w:proofErr w:type="gramStart"/>
-      <w:r>
-        <w:rPr>
-          <w:rFonts w:ascii="Roboto" w:hAnsi="Roboto"/>
-          <w:color w:val="0F0F0F"/>
-        </w:rPr>
-        <w:t>i.e</w:t>
-      </w:r>
-      <w:proofErr w:type="spellEnd"/>
-      <w:r>
-        <w:rPr>
-          <w:rFonts w:ascii="Roboto" w:hAnsi="Roboto"/>
-          <w:color w:val="0F0F0F"/>
-        </w:rPr>
-        <w:t>.</w:t>
-      </w:r>
-      <w:proofErr w:type="gramEnd"/>
-      <w:r>
-        <w:rPr>
-          <w:rFonts w:ascii="Roboto" w:hAnsi="Roboto"/>
-          <w:color w:val="0F0F0F"/>
-        </w:rPr>
-        <w:t xml:space="preserve"> reverse of </w:t>
-      </w:r>
-      <w:r>
-        <w:rPr>
-          <w:rFonts w:ascii="Roboto" w:hAnsi="Roboto"/>
-          <w:color w:val="0F0F0F"/>
-        </w:rPr>
-        <w:t>string interpolation and property binding.</w:t>
-      </w:r>
-    </w:p>
-    <w:p>
-      <w:pPr>
-        <w:ind w:firstLine="720"/>
-        <w:rPr>
-          <w:rFonts w:ascii="Roboto" w:hAnsi="Roboto"/>
-          <w:color w:val="0F0F0F"/>
-        </w:rPr>
-      </w:pPr>
-      <w:r>
-        <w:rPr>
-          <w:rFonts w:ascii="Roboto" w:hAnsi="Roboto"/>
-          <w:color w:val="0F0F0F"/>
-        </w:rPr>
         <w:t>2:00</w:t>
       </w:r>
     </w:p>
@@ -6559,6 +5041,7 @@
       </w:pPr>
       <w:r>
         <w:rPr>
+          <w:noProof/>
           <w:lang w:val="en-US"/>
         </w:rPr>
         <w:drawing>
@@ -6577,7 +5060,7 @@
                     <pic:cNvPicPr/>
                   </pic:nvPicPr>
                   <pic:blipFill>
-                    <a:blip r:embed="rId53"/>
+                    <a:blip r:embed="rId54"/>
                     <a:stretch>
                       <a:fillRect/>
                     </a:stretch>
@@ -6655,33 +5138,17 @@
           <w:rFonts w:ascii="Roboto" w:hAnsi="Roboto"/>
           <w:color w:val="0F0F0F"/>
         </w:rPr>
-        <w:t xml:space="preserve">18 </w:t>
-      </w:r>
-      <w:proofErr w:type="gramStart"/>
-      <w:r>
-        <w:rPr>
-          <w:rFonts w:ascii="Roboto" w:hAnsi="Roboto"/>
-          <w:color w:val="0F0F0F"/>
-        </w:rPr>
-        <w:t>Two way</w:t>
-      </w:r>
-      <w:proofErr w:type="gramEnd"/>
-      <w:r>
-        <w:rPr>
-          <w:rFonts w:ascii="Roboto" w:hAnsi="Roboto"/>
-          <w:color w:val="0F0F0F"/>
-        </w:rPr>
-        <w:t xml:space="preserve"> Data Binding | Angular Components &amp; Directives |</w:t>
-      </w:r>
-    </w:p>
-    <w:p>
-      <w:pPr>
-        <w:ind w:firstLine="720"/>
-        <w:rPr>
-          <w:lang w:val="en-US"/>
-        </w:rPr>
-      </w:pPr>
-      <w:hyperlink r:id="rId54" w:history="1">
+        <w:t>18 Two way Data Binding | Angular Components &amp; Directives |</w:t>
+      </w:r>
+    </w:p>
+    <w:p>
+      <w:pPr>
+        <w:ind w:firstLine="720"/>
+        <w:rPr>
+          <w:lang w:val="en-US"/>
+        </w:rPr>
+      </w:pPr>
+      <w:hyperlink r:id="rId55" w:history="1">
         <w:r>
           <w:rPr>
             <w:rStyle w:val="Hyperlink"/>
@@ -6700,6 +5167,7 @@
       </w:pPr>
       <w:r>
         <w:rPr>
+          <w:noProof/>
           <w:lang w:val="en-US"/>
         </w:rPr>
         <w:lastRenderedPageBreak/>
@@ -6719,7 +5187,7 @@
                     <pic:cNvPicPr/>
                   </pic:nvPicPr>
                   <pic:blipFill>
-                    <a:blip r:embed="rId55"/>
+                    <a:blip r:embed="rId56"/>
                     <a:stretch>
                       <a:fillRect/>
                     </a:stretch>
@@ -6741,6 +5209,7 @@
       </w:r>
       <w:r>
         <w:rPr>
+          <w:noProof/>
           <w:lang w:val="en-US"/>
         </w:rPr>
         <w:drawing>
@@ -6759,7 +5228,7 @@
                     <pic:cNvPicPr/>
                   </pic:nvPicPr>
                   <pic:blipFill>
-                    <a:blip r:embed="rId56"/>
+                    <a:blip r:embed="rId57"/>
                     <a:stretch>
                       <a:fillRect/>
                     </a:stretch>
@@ -6799,21 +5268,7 @@
         <w:rPr>
           <w:lang w:val="en-US"/>
         </w:rPr>
-        <w:t xml:space="preserve">Using </w:t>
-      </w:r>
-      <w:proofErr w:type="spellStart"/>
-      <w:r>
-        <w:rPr>
-          <w:lang w:val="en-US"/>
-        </w:rPr>
-        <w:t>ngmodel</w:t>
-      </w:r>
-      <w:proofErr w:type="spellEnd"/>
-      <w:r>
-        <w:rPr>
-          <w:lang w:val="en-US"/>
-        </w:rPr>
-        <w:t xml:space="preserve"> 3</w:t>
+        <w:t>Using ngmodel 3</w:t>
       </w:r>
       <w:r>
         <w:rPr>
@@ -6826,43 +5281,21 @@
         <w:rPr>
           <w:lang w:val="en-US"/>
         </w:rPr>
-        <w:t xml:space="preserve"> party </w:t>
-      </w:r>
-      <w:proofErr w:type="gramStart"/>
-      <w:r>
-        <w:rPr>
-          <w:lang w:val="en-US"/>
-        </w:rPr>
-        <w:t>library  .</w:t>
-      </w:r>
-      <w:proofErr w:type="gramEnd"/>
-    </w:p>
-    <w:p>
-      <w:pPr>
-        <w:ind w:firstLine="720"/>
-        <w:rPr>
-          <w:lang w:val="en-US"/>
-        </w:rPr>
-      </w:pPr>
-      <w:r>
-        <w:rPr>
-          <w:lang w:val="en-US"/>
-        </w:rPr>
-        <w:t>Not mentioned in @</w:t>
-      </w:r>
-      <w:proofErr w:type="gramStart"/>
-      <w:r>
-        <w:rPr>
-          <w:lang w:val="en-US"/>
-        </w:rPr>
-        <w:t>component ,mention</w:t>
-      </w:r>
-      <w:proofErr w:type="gramEnd"/>
-      <w:r>
-        <w:rPr>
-          <w:lang w:val="en-US"/>
-        </w:rPr>
-        <w:t xml:space="preserve"> in import</w:t>
+        <w:t xml:space="preserve"> party library  .</w:t>
+      </w:r>
+    </w:p>
+    <w:p>
+      <w:pPr>
+        <w:ind w:firstLine="720"/>
+        <w:rPr>
+          <w:lang w:val="en-US"/>
+        </w:rPr>
+      </w:pPr>
+      <w:r>
+        <w:rPr>
+          <w:lang w:val="en-US"/>
+        </w:rPr>
+        <w:t>Not mentioned in @component ,mention in import</w:t>
       </w:r>
     </w:p>
     <w:p>
@@ -6914,7 +5347,7 @@
           <w:lang w:val="en-US"/>
         </w:rPr>
       </w:pPr>
-      <w:hyperlink r:id="rId57" w:history="1">
+      <w:hyperlink r:id="rId58" w:history="1">
         <w:r>
           <w:rPr>
             <w:rStyle w:val="Hyperlink"/>
@@ -6933,6 +5366,7 @@
       </w:pPr>
       <w:r>
         <w:rPr>
+          <w:noProof/>
           <w:lang w:val="en-US"/>
         </w:rPr>
         <w:lastRenderedPageBreak/>
@@ -6952,7 +5386,7 @@
                     <pic:cNvPicPr/>
                   </pic:nvPicPr>
                   <pic:blipFill>
-                    <a:blip r:embed="rId58"/>
+                    <a:blip r:embed="rId59"/>
                     <a:stretch>
                       <a:fillRect/>
                     </a:stretch>
@@ -6974,6 +5408,7 @@
       </w:r>
       <w:r>
         <w:rPr>
+          <w:noProof/>
           <w:lang w:val="en-US"/>
         </w:rPr>
         <w:drawing>
@@ -6992,7 +5427,7 @@
                     <pic:cNvPicPr/>
                   </pic:nvPicPr>
                   <pic:blipFill>
-                    <a:blip r:embed="rId59"/>
+                    <a:blip r:embed="rId60"/>
                     <a:stretch>
                       <a:fillRect/>
                     </a:stretch>
@@ -7022,6 +5457,7 @@
       </w:pPr>
       <w:r>
         <w:rPr>
+          <w:noProof/>
           <w:lang w:val="en-US"/>
         </w:rPr>
         <w:lastRenderedPageBreak/>
@@ -7041,7 +5477,7 @@
                     <pic:cNvPicPr/>
                   </pic:nvPicPr>
                   <pic:blipFill>
-                    <a:blip r:embed="rId60"/>
+                    <a:blip r:embed="rId61"/>
                     <a:stretch>
                       <a:fillRect/>
                     </a:stretch>
@@ -7063,6 +5499,7 @@
       </w:r>
       <w:r>
         <w:rPr>
+          <w:noProof/>
           <w:lang w:val="en-US"/>
         </w:rPr>
         <w:drawing>
@@ -7081,7 +5518,7 @@
                     <pic:cNvPicPr/>
                   </pic:nvPicPr>
                   <pic:blipFill>
-                    <a:blip r:embed="rId61"/>
+                    <a:blip r:embed="rId62"/>
                     <a:stretch>
                       <a:fillRect/>
                     </a:stretch>
@@ -7103,6 +5540,7 @@
       </w:r>
       <w:r>
         <w:rPr>
+          <w:noProof/>
           <w:lang w:val="en-US"/>
         </w:rPr>
         <w:drawing>
@@ -7121,7 +5559,7 @@
                     <pic:cNvPicPr/>
                   </pic:nvPicPr>
                   <pic:blipFill>
-                    <a:blip r:embed="rId62"/>
+                    <a:blip r:embed="rId63"/>
                     <a:stretch>
                       <a:fillRect/>
                     </a:stretch>
@@ -7181,33 +5619,17 @@
           <w:rFonts w:ascii="Roboto" w:hAnsi="Roboto"/>
           <w:color w:val="0F0F0F"/>
         </w:rPr>
-        <w:t xml:space="preserve">20 </w:t>
-      </w:r>
-      <w:proofErr w:type="spellStart"/>
-      <w:r>
-        <w:rPr>
-          <w:rFonts w:ascii="Roboto" w:hAnsi="Roboto"/>
-          <w:color w:val="0F0F0F"/>
-        </w:rPr>
-        <w:t>ngFor</w:t>
-      </w:r>
-      <w:proofErr w:type="spellEnd"/>
-      <w:r>
-        <w:rPr>
-          <w:rFonts w:ascii="Roboto" w:hAnsi="Roboto"/>
-          <w:color w:val="0F0F0F"/>
-        </w:rPr>
-        <w:t xml:space="preserve"> Directive | Angular Components &amp; Directives </w:t>
-      </w:r>
-    </w:p>
-    <w:p>
-      <w:pPr>
-        <w:ind w:firstLine="720"/>
-        <w:rPr>
-          <w:lang w:val="en-US"/>
-        </w:rPr>
-      </w:pPr>
-      <w:hyperlink r:id="rId63" w:history="1">
+        <w:t>20 ngFor Directive | Angular Components &amp; Directives </w:t>
+      </w:r>
+    </w:p>
+    <w:p>
+      <w:pPr>
+        <w:ind w:firstLine="720"/>
+        <w:rPr>
+          <w:lang w:val="en-US"/>
+        </w:rPr>
+      </w:pPr>
+      <w:hyperlink r:id="rId64" w:history="1">
         <w:r>
           <w:rPr>
             <w:rStyle w:val="Hyperlink"/>
@@ -7226,6 +5648,7 @@
       </w:pPr>
       <w:r>
         <w:rPr>
+          <w:noProof/>
           <w:lang w:val="en-US"/>
         </w:rPr>
         <w:lastRenderedPageBreak/>
@@ -7245,7 +5668,7 @@
                     <pic:cNvPicPr/>
                   </pic:nvPicPr>
                   <pic:blipFill>
-                    <a:blip r:embed="rId64"/>
+                    <a:blip r:embed="rId65"/>
                     <a:stretch>
                       <a:fillRect/>
                     </a:stretch>
@@ -7273,33 +5696,11 @@
           <w:lang w:val="en-US"/>
         </w:rPr>
       </w:pPr>
-      <w:proofErr w:type="spellStart"/>
-      <w:r>
-        <w:rPr>
-          <w:lang w:val="en-US"/>
-        </w:rPr>
-        <w:t>ngFor</w:t>
-      </w:r>
-      <w:proofErr w:type="spellEnd"/>
-      <w:r>
-        <w:rPr>
-          <w:lang w:val="en-US"/>
-        </w:rPr>
-        <w:t xml:space="preserve"> Directive is structural -use * </w:t>
-      </w:r>
-      <w:proofErr w:type="spellStart"/>
-      <w:r>
-        <w:rPr>
-          <w:lang w:val="en-US"/>
-        </w:rPr>
-        <w:t>ngFor</w:t>
-      </w:r>
-      <w:proofErr w:type="spellEnd"/>
-      <w:r>
-        <w:rPr>
-          <w:lang w:val="en-US"/>
-        </w:rPr>
-        <w:t>=””</w:t>
+      <w:r>
+        <w:rPr>
+          <w:lang w:val="en-US"/>
+        </w:rPr>
+        <w:t>ngFor Directive is structural -use * ngFor=””</w:t>
       </w:r>
     </w:p>
     <w:p>
@@ -7383,7 +5784,7 @@
           <w:lang w:val="en-US"/>
         </w:rPr>
       </w:pPr>
-      <w:hyperlink r:id="rId65" w:history="1">
+      <w:hyperlink r:id="rId66" w:history="1">
         <w:r>
           <w:rPr>
             <w:rStyle w:val="Hyperlink"/>
@@ -7395,11 +5796,504 @@
     </w:p>
     <w:p>
       <w:pPr>
-        <w:ind w:firstLine="720"/>
-        <w:rPr>
-          <w:lang w:val="en-US"/>
-        </w:rPr>
-      </w:pPr>
+        <w:pStyle w:val="Heading1"/>
+        <w:shd w:val="clear" w:color="auto" w:fill="FFFFFF"/>
+        <w:spacing w:before="0" w:beforeAutospacing="0" w:after="0" w:afterAutospacing="0"/>
+        <w:rPr>
+          <w:rFonts w:ascii="Roboto" w:hAnsi="Roboto"/>
+          <w:color w:val="0F0F0F"/>
+        </w:rPr>
+      </w:pPr>
+      <w:r>
+        <w:rPr>
+          <w:rFonts w:ascii="Roboto" w:hAnsi="Roboto"/>
+          <w:color w:val="0F0F0F"/>
+        </w:rPr>
+        <w:t>22 ngIf Directive | Angular Components &amp; Directives </w:t>
+      </w:r>
+    </w:p>
+    <w:p>
+      <w:pPr>
+        <w:ind w:firstLine="720"/>
+        <w:rPr>
+          <w:lang w:val="en-US"/>
+        </w:rPr>
+      </w:pPr>
+    </w:p>
+    <w:p>
+      <w:pPr>
+        <w:ind w:firstLine="720"/>
+        <w:rPr>
+          <w:lang w:val="en-US"/>
+        </w:rPr>
+      </w:pPr>
+      <w:hyperlink r:id="rId67" w:history="1">
+        <w:r>
+          <w:rPr>
+            <w:rStyle w:val="Hyperlink"/>
+            <w:lang w:val="en-US"/>
+          </w:rPr>
+          <w:t>https://www.youtube.com/watch?v=RmKnHsUGpPY&amp;list=PL1BztTYDF-QNlGo5-g65Xj1mINHYk_FM9&amp;index=22&amp;ab_channel=procademy</w:t>
+        </w:r>
+      </w:hyperlink>
+    </w:p>
+    <w:p>
+      <w:pPr>
+        <w:ind w:firstLine="720"/>
+        <w:rPr>
+          <w:lang w:val="en-US"/>
+        </w:rPr>
+      </w:pPr>
+    </w:p>
+    <w:p>
+      <w:pPr>
+        <w:ind w:firstLine="720"/>
+        <w:rPr>
+          <w:lang w:val="en-US"/>
+        </w:rPr>
+      </w:pPr>
+    </w:p>
+    <w:p>
+      <w:pPr>
+        <w:ind w:firstLine="720"/>
+        <w:rPr>
+          <w:lang w:val="en-US"/>
+        </w:rPr>
+      </w:pPr>
+      <w:r>
+        <w:rPr>
+          <w:lang w:val="en-US"/>
+        </w:rPr>
+        <w:lastRenderedPageBreak/>
+        <w:drawing>
+          <wp:inline distT="0" distB="0" distL="0" distR="0" wp14:anchorId="5ED4201F" wp14:editId="0AE13CB3">
+            <wp:extent cx="5315223" cy="2025754"/>
+            <wp:effectExtent l="0" t="0" r="0" b="0"/>
+            <wp:docPr id="1560714893" name="Picture 1"/>
+            <wp:cNvGraphicFramePr>
+              <a:graphicFrameLocks xmlns:a="http://schemas.openxmlformats.org/drawingml/2006/main" noChangeAspect="1"/>
+            </wp:cNvGraphicFramePr>
+            <a:graphic xmlns:a="http://schemas.openxmlformats.org/drawingml/2006/main">
+              <a:graphicData uri="http://schemas.openxmlformats.org/drawingml/2006/picture">
+                <pic:pic xmlns:pic="http://schemas.openxmlformats.org/drawingml/2006/picture">
+                  <pic:nvPicPr>
+                    <pic:cNvPr id="1560714893" name=""/>
+                    <pic:cNvPicPr/>
+                  </pic:nvPicPr>
+                  <pic:blipFill>
+                    <a:blip r:embed="rId68"/>
+                    <a:stretch>
+                      <a:fillRect/>
+                    </a:stretch>
+                  </pic:blipFill>
+                  <pic:spPr>
+                    <a:xfrm>
+                      <a:off x="0" y="0"/>
+                      <a:ext cx="5315223" cy="2025754"/>
+                    </a:xfrm>
+                    <a:prstGeom prst="rect">
+                      <a:avLst/>
+                    </a:prstGeom>
+                  </pic:spPr>
+                </pic:pic>
+              </a:graphicData>
+            </a:graphic>
+          </wp:inline>
+        </w:drawing>
+      </w:r>
+    </w:p>
+    <w:p>
+      <w:pPr>
+        <w:ind w:firstLine="720"/>
+        <w:rPr>
+          <w:lang w:val="en-US"/>
+        </w:rPr>
+      </w:pPr>
+    </w:p>
+    <w:p>
+      <w:pPr>
+        <w:pStyle w:val="Heading1"/>
+        <w:shd w:val="clear" w:color="auto" w:fill="FFFFFF"/>
+        <w:spacing w:before="0" w:beforeAutospacing="0" w:after="0" w:afterAutospacing="0"/>
+        <w:rPr>
+          <w:rFonts w:ascii="Roboto" w:hAnsi="Roboto"/>
+          <w:color w:val="0F0F0F"/>
+        </w:rPr>
+      </w:pPr>
+      <w:r>
+        <w:rPr>
+          <w:rFonts w:ascii="Roboto" w:hAnsi="Roboto"/>
+          <w:color w:val="0F0F0F"/>
+        </w:rPr>
+        <w:t>23 ngStyle Directive | Angular Components &amp; Directives</w:t>
+      </w:r>
+    </w:p>
+    <w:p>
+      <w:pPr>
+        <w:ind w:firstLine="720"/>
+        <w:rPr>
+          <w:lang w:val="en-US"/>
+        </w:rPr>
+      </w:pPr>
+    </w:p>
+    <w:p>
+      <w:pPr>
+        <w:ind w:firstLine="720"/>
+        <w:rPr>
+          <w:lang w:val="en-US"/>
+        </w:rPr>
+      </w:pPr>
+      <w:hyperlink r:id="rId69" w:history="1">
+        <w:r>
+          <w:rPr>
+            <w:rStyle w:val="Hyperlink"/>
+            <w:lang w:val="en-US"/>
+          </w:rPr>
+          <w:t>https://www.youtube.com/watch?v=0q1vA9g1cTM&amp;list=PL1BztTYDF-QNlGo5-g65Xj1mINHYk_FM9&amp;index=23&amp;ab_channel=procademy</w:t>
+        </w:r>
+      </w:hyperlink>
+    </w:p>
+    <w:p>
+      <w:pPr>
+        <w:ind w:firstLine="720"/>
+        <w:rPr>
+          <w:lang w:val="en-US"/>
+        </w:rPr>
+      </w:pPr>
+      <w:r>
+        <w:rPr>
+          <w:lang w:val="en-US"/>
+        </w:rPr>
+        <w:drawing>
+          <wp:inline distT="0" distB="0" distL="0" distR="0" wp14:anchorId="60FFD60B" wp14:editId="2E1FBC52">
+            <wp:extent cx="5731510" cy="1938655"/>
+            <wp:effectExtent l="0" t="0" r="2540" b="4445"/>
+            <wp:docPr id="642853026" name="Picture 1"/>
+            <wp:cNvGraphicFramePr>
+              <a:graphicFrameLocks xmlns:a="http://schemas.openxmlformats.org/drawingml/2006/main" noChangeAspect="1"/>
+            </wp:cNvGraphicFramePr>
+            <a:graphic xmlns:a="http://schemas.openxmlformats.org/drawingml/2006/main">
+              <a:graphicData uri="http://schemas.openxmlformats.org/drawingml/2006/picture">
+                <pic:pic xmlns:pic="http://schemas.openxmlformats.org/drawingml/2006/picture">
+                  <pic:nvPicPr>
+                    <pic:cNvPr id="642853026" name=""/>
+                    <pic:cNvPicPr/>
+                  </pic:nvPicPr>
+                  <pic:blipFill>
+                    <a:blip r:embed="rId70"/>
+                    <a:stretch>
+                      <a:fillRect/>
+                    </a:stretch>
+                  </pic:blipFill>
+                  <pic:spPr>
+                    <a:xfrm>
+                      <a:off x="0" y="0"/>
+                      <a:ext cx="5731510" cy="1938655"/>
+                    </a:xfrm>
+                    <a:prstGeom prst="rect">
+                      <a:avLst/>
+                    </a:prstGeom>
+                  </pic:spPr>
+                </pic:pic>
+              </a:graphicData>
+            </a:graphic>
+          </wp:inline>
+        </w:drawing>
+      </w:r>
+    </w:p>
+    <w:p>
+      <w:pPr>
+        <w:ind w:firstLine="720"/>
+        <w:rPr>
+          <w:lang w:val="en-US"/>
+        </w:rPr>
+      </w:pPr>
+    </w:p>
+    <w:p>
+      <w:pPr>
+        <w:pStyle w:val="Heading1"/>
+        <w:shd w:val="clear" w:color="auto" w:fill="FFFFFF"/>
+        <w:spacing w:before="0" w:beforeAutospacing="0" w:after="0" w:afterAutospacing="0"/>
+        <w:rPr>
+          <w:rFonts w:ascii="Roboto" w:hAnsi="Roboto"/>
+          <w:color w:val="0F0F0F"/>
+        </w:rPr>
+      </w:pPr>
+      <w:r>
+        <w:rPr>
+          <w:rFonts w:ascii="Roboto" w:hAnsi="Roboto"/>
+          <w:color w:val="0F0F0F"/>
+        </w:rPr>
+        <w:t>24 ngClass Directive | Angular Components &amp; Directives </w:t>
+      </w:r>
+    </w:p>
+    <w:p>
+      <w:pPr>
+        <w:ind w:firstLine="720"/>
+        <w:rPr>
+          <w:lang w:val="en-US"/>
+        </w:rPr>
+      </w:pPr>
+    </w:p>
+    <w:p>
+      <w:pPr>
+        <w:ind w:firstLine="720"/>
+        <w:rPr>
+          <w:lang w:val="en-US"/>
+        </w:rPr>
+      </w:pPr>
+      <w:hyperlink r:id="rId71" w:history="1">
+        <w:r>
+          <w:rPr>
+            <w:rStyle w:val="Hyperlink"/>
+            <w:lang w:val="en-US"/>
+          </w:rPr>
+          <w:t>https://www.youtube.com/watch?v=6vIH1Zl8LgE&amp;list=PL1BztTYDF-QNlGo5-g65Xj1mINHYk_FM9&amp;index=24&amp;ab_channel=procademy</w:t>
+        </w:r>
+      </w:hyperlink>
+    </w:p>
+    <w:p>
+      <w:pPr>
+        <w:ind w:firstLine="720"/>
+        <w:rPr>
+          <w:lang w:val="en-US"/>
+        </w:rPr>
+      </w:pPr>
+      <w:r>
+        <w:rPr>
+          <w:lang w:val="en-US"/>
+        </w:rPr>
+        <w:lastRenderedPageBreak/>
+        <w:tab/>
+      </w:r>
+      <w:r>
+        <w:rPr>
+          <w:lang w:val="en-US"/>
+        </w:rPr>
+        <w:drawing>
+          <wp:inline distT="0" distB="0" distL="0" distR="0" wp14:anchorId="70DE00F5" wp14:editId="4B9AC2D8">
+            <wp:extent cx="5731510" cy="2041525"/>
+            <wp:effectExtent l="0" t="0" r="2540" b="0"/>
+            <wp:docPr id="583400895" name="Picture 1"/>
+            <wp:cNvGraphicFramePr>
+              <a:graphicFrameLocks xmlns:a="http://schemas.openxmlformats.org/drawingml/2006/main" noChangeAspect="1"/>
+            </wp:cNvGraphicFramePr>
+            <a:graphic xmlns:a="http://schemas.openxmlformats.org/drawingml/2006/main">
+              <a:graphicData uri="http://schemas.openxmlformats.org/drawingml/2006/picture">
+                <pic:pic xmlns:pic="http://schemas.openxmlformats.org/drawingml/2006/picture">
+                  <pic:nvPicPr>
+                    <pic:cNvPr id="583400895" name=""/>
+                    <pic:cNvPicPr/>
+                  </pic:nvPicPr>
+                  <pic:blipFill>
+                    <a:blip r:embed="rId72"/>
+                    <a:stretch>
+                      <a:fillRect/>
+                    </a:stretch>
+                  </pic:blipFill>
+                  <pic:spPr>
+                    <a:xfrm>
+                      <a:off x="0" y="0"/>
+                      <a:ext cx="5731510" cy="2041525"/>
+                    </a:xfrm>
+                    <a:prstGeom prst="rect">
+                      <a:avLst/>
+                    </a:prstGeom>
+                  </pic:spPr>
+                </pic:pic>
+              </a:graphicData>
+            </a:graphic>
+          </wp:inline>
+        </w:drawing>
+      </w:r>
+    </w:p>
+    <w:p>
+      <w:pPr>
+        <w:ind w:firstLine="720"/>
+        <w:rPr>
+          <w:lang w:val="en-US"/>
+        </w:rPr>
+      </w:pPr>
+    </w:p>
+    <w:p>
+      <w:pPr>
+        <w:ind w:firstLine="720"/>
+        <w:rPr>
+          <w:lang w:val="en-US"/>
+        </w:rPr>
+      </w:pPr>
+    </w:p>
+    <w:p>
+      <w:pPr>
+        <w:pStyle w:val="Heading1"/>
+        <w:shd w:val="clear" w:color="auto" w:fill="FFFFFF"/>
+        <w:spacing w:before="0" w:beforeAutospacing="0" w:after="0" w:afterAutospacing="0"/>
+        <w:rPr>
+          <w:rFonts w:ascii="Roboto" w:hAnsi="Roboto"/>
+          <w:color w:val="0F0F0F"/>
+        </w:rPr>
+      </w:pPr>
+      <w:r>
+        <w:rPr>
+          <w:rFonts w:ascii="Roboto" w:hAnsi="Roboto"/>
+          <w:color w:val="0F0F0F"/>
+        </w:rPr>
+        <w:t>25 @Input: Custom Property Binding | Angular Components &amp; Directives</w:t>
+      </w:r>
+    </w:p>
+    <w:p>
+      <w:pPr>
+        <w:ind w:firstLine="720"/>
+        <w:rPr>
+          <w:lang w:val="en-US"/>
+        </w:rPr>
+      </w:pPr>
+    </w:p>
+    <w:p>
+      <w:pPr>
+        <w:ind w:firstLine="720"/>
+        <w:rPr>
+          <w:lang w:val="en-US"/>
+        </w:rPr>
+      </w:pPr>
+      <w:hyperlink r:id="rId73" w:history="1">
+        <w:r>
+          <w:rPr>
+            <w:rStyle w:val="Hyperlink"/>
+            <w:lang w:val="en-US"/>
+          </w:rPr>
+          <w:t>https://www.youtube.com/watch?v=Ynaou7ZtPII&amp;list=PL1BztTYDF-QNlGo5-g65Xj1mINHYk_FM9&amp;index=25&amp;ab_channel=procademy</w:t>
+        </w:r>
+      </w:hyperlink>
+      <w:r>
+        <w:rPr>
+          <w:lang w:val="en-US"/>
+        </w:rPr>
+        <w:drawing>
+          <wp:inline distT="0" distB="0" distL="0" distR="0" wp14:anchorId="43C273F6" wp14:editId="15E77285">
+            <wp:extent cx="5289822" cy="1111307"/>
+            <wp:effectExtent l="0" t="0" r="6350" b="0"/>
+            <wp:docPr id="2057720072" name="Picture 1"/>
+            <wp:cNvGraphicFramePr>
+              <a:graphicFrameLocks xmlns:a="http://schemas.openxmlformats.org/drawingml/2006/main" noChangeAspect="1"/>
+            </wp:cNvGraphicFramePr>
+            <a:graphic xmlns:a="http://schemas.openxmlformats.org/drawingml/2006/main">
+              <a:graphicData uri="http://schemas.openxmlformats.org/drawingml/2006/picture">
+                <pic:pic xmlns:pic="http://schemas.openxmlformats.org/drawingml/2006/picture">
+                  <pic:nvPicPr>
+                    <pic:cNvPr id="2057720072" name=""/>
+                    <pic:cNvPicPr/>
+                  </pic:nvPicPr>
+                  <pic:blipFill>
+                    <a:blip r:embed="rId74"/>
+                    <a:stretch>
+                      <a:fillRect/>
+                    </a:stretch>
+                  </pic:blipFill>
+                  <pic:spPr>
+                    <a:xfrm>
+                      <a:off x="0" y="0"/>
+                      <a:ext cx="5289822" cy="1111307"/>
+                    </a:xfrm>
+                    <a:prstGeom prst="rect">
+                      <a:avLst/>
+                    </a:prstGeom>
+                  </pic:spPr>
+                </pic:pic>
+              </a:graphicData>
+            </a:graphic>
+          </wp:inline>
+        </w:drawing>
+      </w:r>
+    </w:p>
+    <w:p>
+      <w:pPr>
+        <w:ind w:firstLine="720"/>
+        <w:rPr>
+          <w:lang w:val="en-US"/>
+        </w:rPr>
+      </w:pPr>
+      <w:r>
+        <w:rPr>
+          <w:lang w:val="en-US"/>
+        </w:rPr>
+        <w:lastRenderedPageBreak/>
+        <w:drawing>
+          <wp:inline distT="0" distB="0" distL="0" distR="0" wp14:anchorId="7FD891D6" wp14:editId="1C85F21C">
+            <wp:extent cx="5731510" cy="1102995"/>
+            <wp:effectExtent l="0" t="0" r="2540" b="1905"/>
+            <wp:docPr id="1357310873" name="Picture 1"/>
+            <wp:cNvGraphicFramePr>
+              <a:graphicFrameLocks xmlns:a="http://schemas.openxmlformats.org/drawingml/2006/main" noChangeAspect="1"/>
+            </wp:cNvGraphicFramePr>
+            <a:graphic xmlns:a="http://schemas.openxmlformats.org/drawingml/2006/main">
+              <a:graphicData uri="http://schemas.openxmlformats.org/drawingml/2006/picture">
+                <pic:pic xmlns:pic="http://schemas.openxmlformats.org/drawingml/2006/picture">
+                  <pic:nvPicPr>
+                    <pic:cNvPr id="1357310873" name=""/>
+                    <pic:cNvPicPr/>
+                  </pic:nvPicPr>
+                  <pic:blipFill>
+                    <a:blip r:embed="rId75"/>
+                    <a:stretch>
+                      <a:fillRect/>
+                    </a:stretch>
+                  </pic:blipFill>
+                  <pic:spPr>
+                    <a:xfrm>
+                      <a:off x="0" y="0"/>
+                      <a:ext cx="5731510" cy="1102995"/>
+                    </a:xfrm>
+                    <a:prstGeom prst="rect">
+                      <a:avLst/>
+                    </a:prstGeom>
+                  </pic:spPr>
+                </pic:pic>
+              </a:graphicData>
+            </a:graphic>
+          </wp:inline>
+        </w:drawing>
+      </w:r>
+      <w:r>
+        <w:rPr>
+          <w:lang w:val="en-US"/>
+        </w:rPr>
+        <w:drawing>
+          <wp:inline distT="0" distB="0" distL="0" distR="0" wp14:anchorId="1DA7D587" wp14:editId="4AB76D91">
+            <wp:extent cx="2756042" cy="2279767"/>
+            <wp:effectExtent l="0" t="0" r="6350" b="6350"/>
+            <wp:docPr id="1409453346" name="Picture 1"/>
+            <wp:cNvGraphicFramePr>
+              <a:graphicFrameLocks xmlns:a="http://schemas.openxmlformats.org/drawingml/2006/main" noChangeAspect="1"/>
+            </wp:cNvGraphicFramePr>
+            <a:graphic xmlns:a="http://schemas.openxmlformats.org/drawingml/2006/main">
+              <a:graphicData uri="http://schemas.openxmlformats.org/drawingml/2006/picture">
+                <pic:pic xmlns:pic="http://schemas.openxmlformats.org/drawingml/2006/picture">
+                  <pic:nvPicPr>
+                    <pic:cNvPr id="1409453346" name=""/>
+                    <pic:cNvPicPr/>
+                  </pic:nvPicPr>
+                  <pic:blipFill>
+                    <a:blip r:embed="rId76"/>
+                    <a:stretch>
+                      <a:fillRect/>
+                    </a:stretch>
+                  </pic:blipFill>
+                  <pic:spPr>
+                    <a:xfrm>
+                      <a:off x="0" y="0"/>
+                      <a:ext cx="2756042" cy="2279767"/>
+                    </a:xfrm>
+                    <a:prstGeom prst="rect">
+                      <a:avLst/>
+                    </a:prstGeom>
+                  </pic:spPr>
+                </pic:pic>
+              </a:graphicData>
+            </a:graphic>
+          </wp:inline>
+        </w:drawing>
+      </w:r>
     </w:p>
     <w:sectPr>
       <w:pgSz w:w="11906" w:h="16838"/>

</xml_diff>